<commit_message>
az esztetikai ertek kiszamitasa fejezet befejezve
</commit_message>
<xml_diff>
--- a/Intelligens képelemzés.docx
+++ b/Intelligens képelemzés.docx
@@ -10931,17 +10931,7 @@
           <w:szCs w:val="24"/>
           <w:lang w:val="hu-HU"/>
         </w:rPr>
-        <w:t>4.1.</w:t>
-      </w:r>
-      <w:r>
-        <w:rPr>
-          <w:rFonts w:ascii="Times New Roman" w:hAnsi="Times New Roman" w:cs="Times New Roman"/>
-          <w:b/>
-          <w:sz w:val="24"/>
-          <w:szCs w:val="24"/>
-          <w:lang w:val="hu-HU"/>
-        </w:rPr>
-        <w:t xml:space="preserve"> Felhasznált te</w:t>
+        <w:t>4.1. Felhasznált te</w:t>
       </w:r>
       <w:r>
         <w:rPr>
@@ -11015,34 +11005,7 @@
           <w:lang w:val="hu-HU"/>
         </w:rPr>
         <w:lastRenderedPageBreak/>
-        <w:t xml:space="preserve">Alkalmazásunk három fő részre bontható: az első a képen található </w:t>
-      </w:r>
-      <w:r>
-        <w:rPr>
-          <w:rFonts w:ascii="Times New Roman" w:hAnsi="Times New Roman" w:cs="Times New Roman"/>
-          <w:sz w:val="24"/>
-          <w:szCs w:val="24"/>
-          <w:lang w:val="hu-HU"/>
-        </w:rPr>
-        <w:t>elemek</w:t>
-      </w:r>
-      <w:r>
-        <w:rPr>
-          <w:rFonts w:ascii="Times New Roman" w:hAnsi="Times New Roman" w:cs="Times New Roman"/>
-          <w:sz w:val="24"/>
-          <w:szCs w:val="24"/>
-          <w:lang w:val="hu-HU"/>
-        </w:rPr>
-        <w:t xml:space="preserve"> azonosítása; a második az esztétika számszerűsítése, a szabályoknak megfelelő metrikák implementációja; a harmadik pedig a legesztétikusabb képrészlet megtalálása.</w:t>
-      </w:r>
-      <w:r>
-        <w:rPr>
-          <w:rFonts w:ascii="Times New Roman" w:hAnsi="Times New Roman" w:cs="Times New Roman"/>
-          <w:sz w:val="24"/>
-          <w:szCs w:val="24"/>
-          <w:lang w:val="hu-HU"/>
-        </w:rPr>
-        <w:t xml:space="preserve"> </w:t>
+        <w:t xml:space="preserve">Alkalmazásunk három fő részre bontható: az első a képen található elemek azonosítása; a második az esztétika számszerűsítése, a szabályoknak megfelelő metrikák implementációja; a harmadik pedig a legesztétikusabb képrészlet megtalálása. </w:t>
       </w:r>
     </w:p>
     <w:p>
@@ -11704,37 +11667,7 @@
           <w:szCs w:val="24"/>
           <w:lang w:val="hu-HU"/>
         </w:rPr>
-        <w:t>4.2.2</w:t>
-      </w:r>
-      <w:r>
-        <w:rPr>
-          <w:rFonts w:ascii="Times New Roman" w:hAnsi="Times New Roman" w:cs="Times New Roman"/>
-          <w:b/>
-          <w:sz w:val="24"/>
-          <w:szCs w:val="24"/>
-          <w:lang w:val="hu-HU"/>
-        </w:rPr>
-        <w:t xml:space="preserve">. </w:t>
-      </w:r>
-      <w:r>
-        <w:rPr>
-          <w:rFonts w:ascii="Times New Roman" w:hAnsi="Times New Roman" w:cs="Times New Roman"/>
-          <w:b/>
-          <w:sz w:val="24"/>
-          <w:szCs w:val="24"/>
-          <w:lang w:val="hu-HU"/>
-        </w:rPr>
-        <w:t>Vonalak</w:t>
-      </w:r>
-      <w:r>
-        <w:rPr>
-          <w:rFonts w:ascii="Times New Roman" w:hAnsi="Times New Roman" w:cs="Times New Roman"/>
-          <w:b/>
-          <w:sz w:val="24"/>
-          <w:szCs w:val="24"/>
-          <w:lang w:val="hu-HU"/>
-        </w:rPr>
-        <w:t xml:space="preserve"> azonosítása</w:t>
+        <w:t>4.2.2. Vonalak azonosítása</w:t>
       </w:r>
     </w:p>
     <w:p>
@@ -11756,6 +11689,33 @@
           <w:lang w:val="hu-HU"/>
         </w:rPr>
         <w:tab/>
+      </w:r>
+      <w:r>
+        <w:rPr>
+          <w:rFonts w:ascii="Times New Roman" w:hAnsi="Times New Roman" w:cs="Times New Roman"/>
+          <w:sz w:val="24"/>
+          <w:szCs w:val="24"/>
+          <w:lang w:val="hu-HU"/>
+        </w:rPr>
+        <w:t>A vonalak azonosítása esetén nincs szükség a kép nagy</w:t>
+      </w:r>
+      <w:r>
+        <w:rPr>
+          <w:rFonts w:ascii="Times New Roman" w:hAnsi="Times New Roman" w:cs="Times New Roman"/>
+          <w:sz w:val="24"/>
+          <w:szCs w:val="24"/>
+          <w:lang w:val="hu-HU"/>
+        </w:rPr>
+        <w:t xml:space="preserve"> mértékű összemosására. Itt fontosak az eredeti élek, kockázatos volna az eltüntetni egyes éleket, hiszen ezzel akár fontos vonalakat is elveszíthetnénk. A vonalkereső algoritmusunk egy Canny – féle élkereséssel </w:t>
+      </w:r>
+      <w:r>
+        <w:rPr>
+          <w:rFonts w:ascii="Times New Roman" w:hAnsi="Times New Roman" w:cs="Times New Roman"/>
+          <w:sz w:val="24"/>
+          <w:szCs w:val="24"/>
+          <w:lang w:val="hu-HU"/>
+        </w:rPr>
+        <w:t xml:space="preserve">kezdődik, ahol a kis és nagy küszöbérték rendre 100 és 200. </w:t>
       </w:r>
     </w:p>
     <w:p>
@@ -11770,6 +11730,939 @@
           <w:lang w:val="hu-HU"/>
         </w:rPr>
       </w:pPr>
+      <w:r>
+        <w:rPr>
+          <w:rFonts w:ascii="Times New Roman" w:hAnsi="Times New Roman" w:cs="Times New Roman"/>
+          <w:sz w:val="24"/>
+          <w:szCs w:val="24"/>
+          <w:lang w:val="hu-HU"/>
+        </w:rPr>
+        <w:t xml:space="preserve">A megtalált élek közül a vonalakat egy valószínűségen alapuló Hough – féle vonaltranszformációval kapjuk meg. </w:t>
+      </w:r>
+      <w:r>
+        <w:rPr>
+          <w:rFonts w:ascii="Times New Roman" w:hAnsi="Times New Roman" w:cs="Times New Roman"/>
+          <w:sz w:val="24"/>
+          <w:szCs w:val="24"/>
+          <w:lang w:val="hu-HU"/>
+        </w:rPr>
+        <w:t xml:space="preserve">A Hough – féle transzformációban a vonalak polárkoordinátában vannak leírva. </w:t>
+      </w:r>
+      <w:r>
+        <w:rPr>
+          <w:rFonts w:ascii="Times New Roman" w:eastAsia="Times New Roman" w:hAnsi="Times New Roman" w:cs="Times New Roman"/>
+          <w:kern w:val="36"/>
+          <w:sz w:val="24"/>
+          <w:szCs w:val="24"/>
+          <w:lang w:val="hu-HU"/>
+        </w:rPr>
+        <w:t xml:space="preserve">Így egy vonal a követekzőképpen adható meg: </w:t>
+      </w:r>
+      <w:r>
+        <w:rPr>
+          <w:rFonts w:ascii="Times New Roman" w:eastAsia="Times New Roman" w:hAnsi="Times New Roman" w:cs="Times New Roman"/>
+          <w:kern w:val="36"/>
+          <w:sz w:val="24"/>
+          <w:szCs w:val="24"/>
+          <w:lang w:val="hu-HU"/>
+        </w:rPr>
+        <w:t xml:space="preserve">                     </w:t>
+      </w:r>
+      <m:oMath>
+        <m:r>
+          <w:rPr>
+            <w:rFonts w:ascii="Cambria Math" w:eastAsia="Times New Roman" w:hAnsi="Cambria Math" w:cs="Times New Roman"/>
+            <w:kern w:val="36"/>
+            <w:sz w:val="24"/>
+            <w:szCs w:val="24"/>
+            <w:lang w:val="hu-HU"/>
+          </w:rPr>
+          <m:t>y</m:t>
+        </m:r>
+        <m:r>
+          <w:rPr>
+            <w:rFonts w:ascii="Cambria Math" w:eastAsia="Times New Roman" w:hAnsi="Times New Roman" w:cs="Times New Roman"/>
+            <w:kern w:val="36"/>
+            <w:sz w:val="24"/>
+            <w:szCs w:val="24"/>
+            <w:lang w:val="hu-HU"/>
+          </w:rPr>
+          <m:t>=(</m:t>
+        </m:r>
+        <m:r>
+          <w:rPr>
+            <w:rFonts w:ascii="Cambria Math" w:eastAsia="Times New Roman" w:hAnsi="Times New Roman" w:cs="Times New Roman"/>
+            <w:kern w:val="36"/>
+            <w:sz w:val="24"/>
+            <w:szCs w:val="24"/>
+            <w:lang w:val="hu-HU"/>
+          </w:rPr>
+          <m:t>-</m:t>
+        </m:r>
+        <m:r>
+          <m:rPr>
+            <m:sty m:val="p"/>
+          </m:rPr>
+          <w:rPr>
+            <w:rFonts w:ascii="Cambria Math" w:eastAsia="Times New Roman" w:hAnsi="Times New Roman" w:cs="Times New Roman"/>
+            <w:kern w:val="36"/>
+            <w:sz w:val="24"/>
+            <w:szCs w:val="24"/>
+            <w:lang w:val="hu-HU"/>
+          </w:rPr>
+          <m:t>cos</m:t>
+        </m:r>
+        <m:r>
+          <w:rPr>
+            <w:rFonts w:ascii="Cambria Math" w:eastAsia="Times New Roman" w:hAnsi="Cambria Math" w:cs="Times New Roman"/>
+            <w:kern w:val="36"/>
+            <w:sz w:val="24"/>
+            <w:szCs w:val="24"/>
+            <w:lang w:val="hu-HU"/>
+          </w:rPr>
+          <m:t>⁡θ</m:t>
+        </m:r>
+        <m:r>
+          <w:rPr>
+            <w:rFonts w:ascii="Cambria Math" w:eastAsia="Times New Roman" w:hAnsi="Times New Roman" w:cs="Times New Roman"/>
+            <w:kern w:val="36"/>
+            <w:sz w:val="24"/>
+            <w:szCs w:val="24"/>
+            <w:lang w:val="hu-HU"/>
+          </w:rPr>
+          <m:t>/</m:t>
+        </m:r>
+        <m:r>
+          <m:rPr>
+            <m:sty m:val="p"/>
+          </m:rPr>
+          <w:rPr>
+            <w:rFonts w:ascii="Cambria Math" w:eastAsia="Times New Roman" w:hAnsi="Times New Roman" w:cs="Times New Roman"/>
+            <w:kern w:val="36"/>
+            <w:sz w:val="24"/>
+            <w:szCs w:val="24"/>
+            <w:lang w:val="hu-HU"/>
+          </w:rPr>
+          <m:t>sin</m:t>
+        </m:r>
+        <m:r>
+          <w:rPr>
+            <w:rFonts w:ascii="Cambria Math" w:eastAsia="Times New Roman" w:hAnsi="Cambria Math" w:cs="Times New Roman"/>
+            <w:kern w:val="36"/>
+            <w:sz w:val="24"/>
+            <w:szCs w:val="24"/>
+            <w:lang w:val="hu-HU"/>
+          </w:rPr>
+          <m:t>⁡θ</m:t>
+        </m:r>
+        <m:r>
+          <w:rPr>
+            <w:rFonts w:ascii="Cambria Math" w:eastAsia="Times New Roman" w:hAnsi="Times New Roman" w:cs="Times New Roman"/>
+            <w:kern w:val="36"/>
+            <w:sz w:val="24"/>
+            <w:szCs w:val="24"/>
+            <w:lang w:val="hu-HU"/>
+          </w:rPr>
+          <m:t xml:space="preserve"> )</m:t>
+        </m:r>
+        <m:r>
+          <w:rPr>
+            <w:rFonts w:ascii="Cambria Math" w:eastAsia="Times New Roman" w:hAnsi="Cambria Math" w:cs="Times New Roman"/>
+            <w:kern w:val="36"/>
+            <w:sz w:val="24"/>
+            <w:szCs w:val="24"/>
+            <w:lang w:val="hu-HU"/>
+          </w:rPr>
+          <m:t>x</m:t>
+        </m:r>
+        <m:r>
+          <w:rPr>
+            <w:rFonts w:ascii="Cambria Math" w:eastAsia="Times New Roman" w:hAnsi="Times New Roman" w:cs="Times New Roman"/>
+            <w:kern w:val="36"/>
+            <w:sz w:val="24"/>
+            <w:szCs w:val="24"/>
+            <w:lang w:val="hu-HU"/>
+          </w:rPr>
+          <m:t>+(</m:t>
+        </m:r>
+        <m:r>
+          <w:rPr>
+            <w:rFonts w:ascii="Cambria Math" w:eastAsia="Times New Roman" w:hAnsi="Cambria Math" w:cs="Times New Roman"/>
+            <w:kern w:val="36"/>
+            <w:sz w:val="24"/>
+            <w:szCs w:val="24"/>
+            <w:lang w:val="hu-HU"/>
+          </w:rPr>
+          <m:t>r</m:t>
+        </m:r>
+        <m:r>
+          <w:rPr>
+            <w:rFonts w:ascii="Cambria Math" w:eastAsia="Times New Roman" w:hAnsi="Times New Roman" w:cs="Times New Roman"/>
+            <w:kern w:val="36"/>
+            <w:sz w:val="24"/>
+            <w:szCs w:val="24"/>
+            <w:lang w:val="hu-HU"/>
+          </w:rPr>
+          <m:t>/</m:t>
+        </m:r>
+        <m:r>
+          <m:rPr>
+            <m:sty m:val="p"/>
+          </m:rPr>
+          <w:rPr>
+            <w:rFonts w:ascii="Cambria Math" w:eastAsia="Times New Roman" w:hAnsi="Times New Roman" w:cs="Times New Roman"/>
+            <w:kern w:val="36"/>
+            <w:sz w:val="24"/>
+            <w:szCs w:val="24"/>
+            <w:lang w:val="hu-HU"/>
+          </w:rPr>
+          <m:t>sin</m:t>
+        </m:r>
+        <m:r>
+          <w:rPr>
+            <w:rFonts w:ascii="Cambria Math" w:eastAsia="Times New Roman" w:hAnsi="Cambria Math" w:cs="Times New Roman"/>
+            <w:kern w:val="36"/>
+            <w:sz w:val="24"/>
+            <w:szCs w:val="24"/>
+            <w:lang w:val="hu-HU"/>
+          </w:rPr>
+          <m:t>⁡θ</m:t>
+        </m:r>
+        <m:r>
+          <w:rPr>
+            <w:rFonts w:ascii="Cambria Math" w:eastAsia="Times New Roman" w:hAnsi="Times New Roman" w:cs="Times New Roman"/>
+            <w:kern w:val="36"/>
+            <w:sz w:val="24"/>
+            <w:szCs w:val="24"/>
+            <w:lang w:val="hu-HU"/>
+          </w:rPr>
+          <m:t xml:space="preserve"> )</m:t>
+        </m:r>
+      </m:oMath>
+      <w:r>
+        <w:rPr>
+          <w:rFonts w:ascii="Times New Roman" w:eastAsia="Times New Roman" w:hAnsi="Times New Roman" w:cs="Times New Roman"/>
+          <w:kern w:val="36"/>
+          <w:sz w:val="24"/>
+          <w:szCs w:val="24"/>
+          <w:lang w:val="hu-HU"/>
+        </w:rPr>
+        <w:t xml:space="preserve"> </w:t>
+      </w:r>
+      <w:r>
+        <w:rPr>
+          <w:rFonts w:ascii="Times New Roman" w:eastAsia="Times New Roman" w:hAnsi="Times New Roman" w:cs="Times New Roman"/>
+          <w:kern w:val="36"/>
+          <w:sz w:val="24"/>
+          <w:szCs w:val="24"/>
+          <w:lang w:val="hu-HU"/>
+        </w:rPr>
+        <w:t xml:space="preserve">, ahonnan egyszerűen kifejezhető : </w:t>
+      </w:r>
+      <m:oMath>
+        <m:r>
+          <w:rPr>
+            <w:rFonts w:ascii="Cambria Math" w:eastAsia="Times New Roman" w:hAnsi="Cambria Math" w:cs="Times New Roman"/>
+            <w:kern w:val="36"/>
+            <w:sz w:val="24"/>
+            <w:szCs w:val="24"/>
+            <w:lang w:val="hu-HU"/>
+          </w:rPr>
+          <m:t>r</m:t>
+        </m:r>
+        <m:r>
+          <w:rPr>
+            <w:rFonts w:ascii="Cambria Math" w:eastAsia="Times New Roman" w:hAnsi="Times New Roman" w:cs="Times New Roman"/>
+            <w:kern w:val="36"/>
+            <w:sz w:val="24"/>
+            <w:szCs w:val="24"/>
+            <w:lang w:val="hu-HU"/>
+          </w:rPr>
+          <m:t xml:space="preserve"> =</m:t>
+        </m:r>
+        <m:r>
+          <w:rPr>
+            <w:rFonts w:ascii="Cambria Math" w:eastAsia="Times New Roman" w:hAnsi="Cambria Math" w:cs="Times New Roman"/>
+            <w:kern w:val="36"/>
+            <w:sz w:val="24"/>
+            <w:szCs w:val="24"/>
+            <w:lang w:val="hu-HU"/>
+          </w:rPr>
+          <m:t>x</m:t>
+        </m:r>
+        <m:func>
+          <m:funcPr>
+            <m:ctrlPr>
+              <w:rPr>
+                <w:rFonts w:ascii="Cambria Math" w:eastAsia="Times New Roman" w:hAnsi="Times New Roman" w:cs="Times New Roman"/>
+                <w:i/>
+                <w:kern w:val="36"/>
+                <w:sz w:val="24"/>
+                <w:szCs w:val="24"/>
+                <w:lang w:val="hu-HU"/>
+              </w:rPr>
+            </m:ctrlPr>
+          </m:funcPr>
+          <m:fName>
+            <m:r>
+              <m:rPr>
+                <m:sty m:val="p"/>
+              </m:rPr>
+              <w:rPr>
+                <w:rFonts w:ascii="Cambria Math" w:eastAsia="Times New Roman" w:hAnsi="Times New Roman" w:cs="Times New Roman"/>
+                <w:kern w:val="36"/>
+                <w:sz w:val="24"/>
+                <w:szCs w:val="24"/>
+                <w:lang w:val="hu-HU"/>
+              </w:rPr>
+              <m:t>cos</m:t>
+            </m:r>
+          </m:fName>
+          <m:e>
+            <m:r>
+              <w:rPr>
+                <w:rFonts w:ascii="Cambria Math" w:eastAsia="Times New Roman" w:hAnsi="Cambria Math" w:cs="Times New Roman"/>
+                <w:kern w:val="36"/>
+                <w:sz w:val="24"/>
+                <w:szCs w:val="24"/>
+                <w:lang w:val="hu-HU"/>
+              </w:rPr>
+              <m:t>θ</m:t>
+            </m:r>
+            <m:r>
+              <w:rPr>
+                <w:rFonts w:ascii="Cambria Math" w:eastAsia="Times New Roman" w:hAnsi="Times New Roman" w:cs="Times New Roman"/>
+                <w:kern w:val="36"/>
+                <w:sz w:val="24"/>
+                <w:szCs w:val="24"/>
+                <w:lang w:val="hu-HU"/>
+              </w:rPr>
+              <m:t>+</m:t>
+            </m:r>
+            <m:r>
+              <w:rPr>
+                <w:rFonts w:ascii="Cambria Math" w:eastAsia="Times New Roman" w:hAnsi="Cambria Math" w:cs="Times New Roman"/>
+                <w:kern w:val="36"/>
+                <w:sz w:val="24"/>
+                <w:szCs w:val="24"/>
+                <w:lang w:val="hu-HU"/>
+              </w:rPr>
+              <m:t>y</m:t>
+            </m:r>
+            <m:func>
+              <m:funcPr>
+                <m:ctrlPr>
+                  <w:rPr>
+                    <w:rFonts w:ascii="Cambria Math" w:eastAsia="Times New Roman" w:hAnsi="Times New Roman" w:cs="Times New Roman"/>
+                    <w:i/>
+                    <w:kern w:val="36"/>
+                    <w:sz w:val="24"/>
+                    <w:szCs w:val="24"/>
+                    <w:lang w:val="hu-HU"/>
+                  </w:rPr>
+                </m:ctrlPr>
+              </m:funcPr>
+              <m:fName>
+                <m:r>
+                  <m:rPr>
+                    <m:sty m:val="p"/>
+                  </m:rPr>
+                  <w:rPr>
+                    <w:rFonts w:ascii="Cambria Math" w:eastAsia="Times New Roman" w:hAnsi="Times New Roman" w:cs="Times New Roman"/>
+                    <w:kern w:val="36"/>
+                    <w:sz w:val="24"/>
+                    <w:szCs w:val="24"/>
+                    <w:lang w:val="hu-HU"/>
+                  </w:rPr>
+                  <m:t>sin</m:t>
+                </m:r>
+              </m:fName>
+              <m:e>
+                <m:r>
+                  <w:rPr>
+                    <w:rFonts w:ascii="Cambria Math" w:eastAsia="Times New Roman" w:hAnsi="Cambria Math" w:cs="Times New Roman"/>
+                    <w:kern w:val="36"/>
+                    <w:sz w:val="24"/>
+                    <w:szCs w:val="24"/>
+                    <w:lang w:val="hu-HU"/>
+                  </w:rPr>
+                  <m:t>θ</m:t>
+                </m:r>
+              </m:e>
+            </m:func>
+          </m:e>
+        </m:func>
+      </m:oMath>
+      <w:r>
+        <w:rPr>
+          <w:rFonts w:ascii="Times New Roman" w:eastAsia="Times New Roman" w:hAnsi="Times New Roman" w:cs="Times New Roman"/>
+          <w:kern w:val="36"/>
+          <w:sz w:val="24"/>
+          <w:szCs w:val="24"/>
+          <w:lang w:val="hu-HU"/>
+        </w:rPr>
+        <w:t xml:space="preserve">. Tehát egy </w:t>
+      </w:r>
+      <m:oMath>
+        <m:r>
+          <w:rPr>
+            <w:rFonts w:ascii="Cambria Math" w:eastAsia="Times New Roman" w:hAnsi="Times New Roman" w:cs="Times New Roman"/>
+            <w:kern w:val="36"/>
+            <w:sz w:val="24"/>
+            <w:szCs w:val="24"/>
+            <w:lang w:val="hu-HU"/>
+          </w:rPr>
+          <m:t>(</m:t>
+        </m:r>
+        <m:sSub>
+          <m:sSubPr>
+            <m:ctrlPr>
+              <w:rPr>
+                <w:rFonts w:ascii="Cambria Math" w:eastAsia="Times New Roman" w:hAnsi="Times New Roman" w:cs="Times New Roman"/>
+                <w:i/>
+                <w:kern w:val="36"/>
+                <w:sz w:val="24"/>
+                <w:szCs w:val="24"/>
+                <w:lang w:val="hu-HU"/>
+              </w:rPr>
+            </m:ctrlPr>
+          </m:sSubPr>
+          <m:e>
+            <m:r>
+              <w:rPr>
+                <w:rFonts w:ascii="Cambria Math" w:eastAsia="Times New Roman" w:hAnsi="Cambria Math" w:cs="Times New Roman"/>
+                <w:kern w:val="36"/>
+                <w:sz w:val="24"/>
+                <w:szCs w:val="24"/>
+                <w:lang w:val="hu-HU"/>
+              </w:rPr>
+              <m:t>x</m:t>
+            </m:r>
+          </m:e>
+          <m:sub>
+            <m:r>
+              <w:rPr>
+                <w:rFonts w:ascii="Cambria Math" w:eastAsia="Times New Roman" w:hAnsi="Times New Roman" w:cs="Times New Roman"/>
+                <w:kern w:val="36"/>
+                <w:sz w:val="24"/>
+                <w:szCs w:val="24"/>
+                <w:lang w:val="hu-HU"/>
+              </w:rPr>
+              <m:t>0</m:t>
+            </m:r>
+          </m:sub>
+        </m:sSub>
+        <m:r>
+          <w:rPr>
+            <w:rFonts w:ascii="Cambria Math" w:eastAsia="Times New Roman" w:hAnsi="Times New Roman" w:cs="Times New Roman"/>
+            <w:kern w:val="36"/>
+            <w:sz w:val="24"/>
+            <w:szCs w:val="24"/>
+            <w:lang w:val="hu-HU"/>
+          </w:rPr>
+          <m:t>,</m:t>
+        </m:r>
+        <m:sSub>
+          <m:sSubPr>
+            <m:ctrlPr>
+              <w:rPr>
+                <w:rFonts w:ascii="Cambria Math" w:eastAsia="Times New Roman" w:hAnsi="Times New Roman" w:cs="Times New Roman"/>
+                <w:i/>
+                <w:kern w:val="36"/>
+                <w:sz w:val="24"/>
+                <w:szCs w:val="24"/>
+                <w:lang w:val="hu-HU"/>
+              </w:rPr>
+            </m:ctrlPr>
+          </m:sSubPr>
+          <m:e>
+            <m:r>
+              <w:rPr>
+                <w:rFonts w:ascii="Cambria Math" w:eastAsia="Times New Roman" w:hAnsi="Cambria Math" w:cs="Times New Roman"/>
+                <w:kern w:val="36"/>
+                <w:sz w:val="24"/>
+                <w:szCs w:val="24"/>
+                <w:lang w:val="hu-HU"/>
+              </w:rPr>
+              <m:t>y</m:t>
+            </m:r>
+          </m:e>
+          <m:sub>
+            <m:r>
+              <w:rPr>
+                <w:rFonts w:ascii="Cambria Math" w:eastAsia="Times New Roman" w:hAnsi="Times New Roman" w:cs="Times New Roman"/>
+                <w:kern w:val="36"/>
+                <w:sz w:val="24"/>
+                <w:szCs w:val="24"/>
+                <w:lang w:val="hu-HU"/>
+              </w:rPr>
+              <m:t>0</m:t>
+            </m:r>
+          </m:sub>
+        </m:sSub>
+        <m:r>
+          <w:rPr>
+            <w:rFonts w:ascii="Cambria Math" w:eastAsia="Times New Roman" w:hAnsi="Times New Roman" w:cs="Times New Roman"/>
+            <w:kern w:val="36"/>
+            <w:sz w:val="24"/>
+            <w:szCs w:val="24"/>
+            <w:lang w:val="hu-HU"/>
+          </w:rPr>
+          <m:t>)</m:t>
+        </m:r>
+      </m:oMath>
+      <w:r>
+        <w:rPr>
+          <w:rFonts w:ascii="Times New Roman" w:eastAsia="Times New Roman" w:hAnsi="Times New Roman" w:cs="Times New Roman"/>
+          <w:kern w:val="36"/>
+          <w:sz w:val="24"/>
+          <w:szCs w:val="24"/>
+          <w:lang w:val="hu-HU"/>
+        </w:rPr>
+        <w:t xml:space="preserve"> ponton áthaladó egyenesek halmazát a </w:t>
+      </w:r>
+      <m:oMath>
+        <m:r>
+          <w:rPr>
+            <w:rFonts w:ascii="Cambria Math" w:eastAsia="Times New Roman" w:hAnsi="Times New Roman" w:cs="Times New Roman"/>
+            <w:kern w:val="36"/>
+            <w:sz w:val="24"/>
+            <w:szCs w:val="24"/>
+            <w:lang w:val="hu-HU"/>
+          </w:rPr>
+          <m:t>(</m:t>
+        </m:r>
+        <m:sSub>
+          <m:sSubPr>
+            <m:ctrlPr>
+              <w:rPr>
+                <w:rFonts w:ascii="Cambria Math" w:eastAsia="Times New Roman" w:hAnsi="Times New Roman" w:cs="Times New Roman"/>
+                <w:i/>
+                <w:kern w:val="36"/>
+                <w:sz w:val="24"/>
+                <w:szCs w:val="24"/>
+                <w:lang w:val="hu-HU"/>
+              </w:rPr>
+            </m:ctrlPr>
+          </m:sSubPr>
+          <m:e>
+            <m:r>
+              <w:rPr>
+                <w:rFonts w:ascii="Cambria Math" w:eastAsia="Times New Roman" w:hAnsi="Cambria Math" w:cs="Times New Roman"/>
+                <w:kern w:val="36"/>
+                <w:sz w:val="24"/>
+                <w:szCs w:val="24"/>
+                <w:lang w:val="hu-HU"/>
+              </w:rPr>
+              <m:t>r</m:t>
+            </m:r>
+          </m:e>
+          <m:sub>
+            <m:r>
+              <w:rPr>
+                <w:rFonts w:ascii="Cambria Math" w:eastAsia="Times New Roman" w:hAnsi="Cambria Math" w:cs="Times New Roman"/>
+                <w:kern w:val="36"/>
+                <w:sz w:val="24"/>
+                <w:szCs w:val="24"/>
+                <w:lang w:val="hu-HU"/>
+              </w:rPr>
+              <m:t>θ</m:t>
+            </m:r>
+          </m:sub>
+        </m:sSub>
+        <m:r>
+          <w:rPr>
+            <w:rFonts w:ascii="Cambria Math" w:eastAsia="Times New Roman" w:hAnsi="Times New Roman" w:cs="Times New Roman"/>
+            <w:kern w:val="36"/>
+            <w:sz w:val="24"/>
+            <w:szCs w:val="24"/>
+            <w:lang w:val="hu-HU"/>
+          </w:rPr>
+          <m:t>,</m:t>
+        </m:r>
+        <m:r>
+          <w:rPr>
+            <w:rFonts w:ascii="Cambria Math" w:eastAsia="Times New Roman" w:hAnsi="Cambria Math" w:cs="Times New Roman"/>
+            <w:kern w:val="36"/>
+            <w:sz w:val="24"/>
+            <w:szCs w:val="24"/>
+            <w:lang w:val="hu-HU"/>
+          </w:rPr>
+          <m:t>θ</m:t>
+        </m:r>
+        <m:r>
+          <w:rPr>
+            <w:rFonts w:ascii="Cambria Math" w:eastAsia="Times New Roman" w:hAnsi="Times New Roman" w:cs="Times New Roman"/>
+            <w:kern w:val="36"/>
+            <w:sz w:val="24"/>
+            <w:szCs w:val="24"/>
+            <w:lang w:val="hu-HU"/>
+          </w:rPr>
+          <m:t>)</m:t>
+        </m:r>
+      </m:oMath>
+      <w:r>
+        <w:rPr>
+          <w:rFonts w:ascii="Times New Roman" w:eastAsia="Times New Roman" w:hAnsi="Times New Roman" w:cs="Times New Roman"/>
+          <w:kern w:val="36"/>
+          <w:sz w:val="24"/>
+          <w:szCs w:val="24"/>
+          <w:lang w:val="hu-HU"/>
+        </w:rPr>
+        <w:t xml:space="preserve"> párosok képezik. </w:t>
+      </w:r>
+    </w:p>
+    <w:p>
+      <w:pPr>
+        <w:spacing w:line="360" w:lineRule="auto"/>
+        <w:rPr>
+          <w:rFonts w:ascii="Times New Roman" w:eastAsiaTheme="minorEastAsia" w:hAnsi="Times New Roman" w:cs="Times New Roman"/>
+          <w:sz w:val="24"/>
+          <w:szCs w:val="24"/>
+          <w:lang w:val="hu-HU"/>
+        </w:rPr>
+      </w:pPr>
+      <w:r>
+        <w:rPr>
+          <w:rFonts w:ascii="Times New Roman" w:hAnsi="Times New Roman" w:cs="Times New Roman"/>
+          <w:sz w:val="24"/>
+          <w:szCs w:val="24"/>
+          <w:lang w:val="hu-HU"/>
+        </w:rPr>
+        <w:lastRenderedPageBreak/>
+        <w:tab/>
+        <w:t>Algoritmusunkban a</w:t>
+      </w:r>
+      <w:r>
+        <w:rPr>
+          <w:rFonts w:ascii="Times New Roman" w:hAnsi="Times New Roman" w:cs="Times New Roman"/>
+          <w:sz w:val="24"/>
+          <w:szCs w:val="24"/>
+          <w:lang w:val="hu-HU"/>
+        </w:rPr>
+        <w:t>z</w:t>
+      </w:r>
+      <w:r>
+        <w:rPr>
+          <w:rFonts w:ascii="Times New Roman" w:hAnsi="Times New Roman" w:cs="Times New Roman"/>
+          <w:sz w:val="24"/>
+          <w:szCs w:val="24"/>
+          <w:lang w:val="hu-HU"/>
+        </w:rPr>
+        <w:t xml:space="preserve"> </w:t>
+      </w:r>
+      <m:oMath>
+        <m:r>
+          <w:rPr>
+            <w:rFonts w:ascii="Cambria Math" w:hAnsi="Cambria Math" w:cs="Times New Roman"/>
+            <w:sz w:val="24"/>
+            <w:szCs w:val="24"/>
+            <w:lang w:val="hu-HU"/>
+          </w:rPr>
+          <m:t>r</m:t>
+        </m:r>
+        <m:r>
+          <w:rPr>
+            <w:rFonts w:ascii="Cambria Math" w:hAnsi="Times New Roman" w:cs="Times New Roman"/>
+            <w:sz w:val="24"/>
+            <w:szCs w:val="24"/>
+            <w:lang w:val="hu-HU"/>
+          </w:rPr>
+          <m:t xml:space="preserve"> =1 </m:t>
+        </m:r>
+        <m:r>
+          <w:rPr>
+            <w:rFonts w:ascii="Cambria Math" w:hAnsi="Cambria Math" w:cs="Times New Roman"/>
+            <w:sz w:val="24"/>
+            <w:szCs w:val="24"/>
+            <w:lang w:val="hu-HU"/>
+          </w:rPr>
+          <m:t>pixel</m:t>
+        </m:r>
+      </m:oMath>
+      <w:r>
+        <w:rPr>
+          <w:rFonts w:ascii="Times New Roman" w:eastAsiaTheme="minorEastAsia" w:hAnsi="Times New Roman" w:cs="Times New Roman"/>
+          <w:sz w:val="24"/>
+          <w:szCs w:val="24"/>
+          <w:lang w:val="hu-HU"/>
+        </w:rPr>
+        <w:t xml:space="preserve"> és a </w:t>
+      </w:r>
+      <m:oMath>
+        <m:r>
+          <w:rPr>
+            <w:rFonts w:ascii="Cambria Math" w:eastAsiaTheme="minorEastAsia" w:hAnsi="Cambria Math" w:cs="Times New Roman"/>
+            <w:sz w:val="24"/>
+            <w:szCs w:val="24"/>
+            <w:lang w:val="hu-HU"/>
+          </w:rPr>
+          <m:t>θ</m:t>
+        </m:r>
+        <m:r>
+          <w:rPr>
+            <w:rFonts w:ascii="Cambria Math" w:eastAsiaTheme="minorEastAsia" w:hAnsi="Times New Roman" w:cs="Times New Roman"/>
+            <w:sz w:val="24"/>
+            <w:szCs w:val="24"/>
+            <w:lang w:val="hu-HU"/>
+          </w:rPr>
+          <m:t xml:space="preserve"> =1</m:t>
+        </m:r>
+        <m:r>
+          <w:rPr>
+            <w:rFonts w:ascii="Cambria Math" w:eastAsiaTheme="minorEastAsia" w:hAnsi="Times New Roman" w:cs="Times New Roman"/>
+            <w:sz w:val="24"/>
+            <w:szCs w:val="24"/>
+            <w:lang w:val="hu-HU"/>
+          </w:rPr>
+          <m:t>°</m:t>
+        </m:r>
+      </m:oMath>
+      <w:r>
+        <w:rPr>
+          <w:rFonts w:ascii="Times New Roman" w:eastAsiaTheme="minorEastAsia" w:hAnsi="Times New Roman" w:cs="Times New Roman"/>
+          <w:sz w:val="24"/>
+          <w:szCs w:val="24"/>
+          <w:lang w:val="hu-HU"/>
+        </w:rPr>
+        <w:t xml:space="preserve">, illetve a vonalhoz szükséges minimális metszéspontok száma, a minimális vonalhossz és a maximális vonal közti szakadás </w:t>
+      </w:r>
+      <w:r>
+        <w:rPr>
+          <w:rFonts w:ascii="Times New Roman" w:eastAsiaTheme="minorEastAsia" w:hAnsi="Times New Roman" w:cs="Times New Roman"/>
+          <w:sz w:val="24"/>
+          <w:szCs w:val="24"/>
+          <w:lang w:val="hu-HU"/>
+        </w:rPr>
+        <w:t>a fénykép méreteitől függ. A minimális metszéspontok számá</w:t>
+      </w:r>
+      <w:r>
+        <w:rPr>
+          <w:rFonts w:ascii="Times New Roman" w:eastAsiaTheme="minorEastAsia" w:hAnsi="Times New Roman" w:cs="Times New Roman"/>
+          <w:sz w:val="24"/>
+          <w:szCs w:val="24"/>
+          <w:lang w:val="hu-HU"/>
+        </w:rPr>
+        <w:t>nak</w:t>
+      </w:r>
+      <w:r>
+        <w:rPr>
+          <w:rFonts w:ascii="Times New Roman" w:eastAsiaTheme="minorEastAsia" w:hAnsi="Times New Roman" w:cs="Times New Roman"/>
+          <w:sz w:val="24"/>
+          <w:szCs w:val="24"/>
+          <w:lang w:val="hu-HU"/>
+        </w:rPr>
+        <w:t xml:space="preserve"> a szélesség és magasság minimumának a 10% - át vettük, a minimális vonalhossz</w:t>
+      </w:r>
+      <w:r>
+        <w:rPr>
+          <w:rFonts w:ascii="Times New Roman" w:eastAsiaTheme="minorEastAsia" w:hAnsi="Times New Roman" w:cs="Times New Roman"/>
+          <w:sz w:val="24"/>
+          <w:szCs w:val="24"/>
+          <w:lang w:val="hu-HU"/>
+        </w:rPr>
+        <w:t>t</w:t>
+      </w:r>
+      <w:r>
+        <w:rPr>
+          <w:rFonts w:ascii="Times New Roman" w:eastAsiaTheme="minorEastAsia" w:hAnsi="Times New Roman" w:cs="Times New Roman"/>
+          <w:sz w:val="24"/>
+          <w:szCs w:val="24"/>
+          <w:lang w:val="hu-HU"/>
+        </w:rPr>
+        <w:t xml:space="preserve"> az átlónak 25% - a, illetve a maximális vonal közti szakadás</w:t>
+      </w:r>
+      <w:r>
+        <w:rPr>
+          <w:rFonts w:ascii="Times New Roman" w:eastAsiaTheme="minorEastAsia" w:hAnsi="Times New Roman" w:cs="Times New Roman"/>
+          <w:sz w:val="24"/>
+          <w:szCs w:val="24"/>
+          <w:lang w:val="hu-HU"/>
+        </w:rPr>
+        <w:t>t</w:t>
+      </w:r>
+      <w:r>
+        <w:rPr>
+          <w:rFonts w:ascii="Times New Roman" w:eastAsiaTheme="minorEastAsia" w:hAnsi="Times New Roman" w:cs="Times New Roman"/>
+          <w:sz w:val="24"/>
+          <w:szCs w:val="24"/>
+          <w:lang w:val="hu-HU"/>
+        </w:rPr>
+        <w:t xml:space="preserve"> az átlónak 4% - a képezi.</w:t>
+      </w:r>
+      <w:r>
+        <w:rPr>
+          <w:rFonts w:ascii="Times New Roman" w:eastAsiaTheme="minorEastAsia" w:hAnsi="Times New Roman" w:cs="Times New Roman"/>
+          <w:sz w:val="24"/>
+          <w:szCs w:val="24"/>
+          <w:lang w:val="hu-HU"/>
+        </w:rPr>
+        <w:t xml:space="preserve"> A Hough – féle vonaldetektálás az előbb említett paramétereket használva egy vonallistát ad eredményül. Ez azonban egyes képeknél igen sok, felesleges vonalat is tartalmaz. Éppen ezért a talált vonalaknak csak kis százalékával foglalkozunk. Kiválasztunk maximálisan 6 darab legértékesebb vonalat. Egy vonal annál értékesebbnek számít, minél nagyobb a hossza. </w:t>
+      </w:r>
+    </w:p>
+    <w:p>
+      <w:pPr>
+        <w:spacing w:line="360" w:lineRule="auto"/>
+        <w:rPr>
+          <w:rFonts w:ascii="Times New Roman" w:eastAsiaTheme="minorEastAsia" w:hAnsi="Times New Roman" w:cs="Times New Roman"/>
+          <w:sz w:val="24"/>
+          <w:szCs w:val="24"/>
+          <w:lang w:val="hu-HU"/>
+        </w:rPr>
+      </w:pPr>
+      <w:r>
+        <w:rPr>
+          <w:rFonts w:ascii="Times New Roman" w:eastAsiaTheme="minorEastAsia" w:hAnsi="Times New Roman" w:cs="Times New Roman"/>
+          <w:sz w:val="24"/>
+          <w:szCs w:val="24"/>
+          <w:lang w:val="hu-HU"/>
+        </w:rPr>
+        <w:tab/>
+        <w:t>A átlódominancia szabály vizs</w:t>
+      </w:r>
+      <w:r>
+        <w:rPr>
+          <w:rFonts w:ascii="Times New Roman" w:eastAsiaTheme="minorEastAsia" w:hAnsi="Times New Roman" w:cs="Times New Roman"/>
+          <w:sz w:val="24"/>
+          <w:szCs w:val="24"/>
+          <w:lang w:val="hu-HU"/>
+        </w:rPr>
+        <w:t>gálatához külön számon kell tartanunk az átlóközeli vonalakat is. Ennek érdekében kiszámoljuk az átlók szögét, és a kapott vonallistából keressük azon vonalakat melyek ezekhez viszonyítva egy bizonyos küszöbön belül helyezkednek el.</w:t>
+      </w:r>
+      <w:r>
+        <w:rPr>
+          <w:rFonts w:ascii="Times New Roman" w:eastAsiaTheme="minorEastAsia" w:hAnsi="Times New Roman" w:cs="Times New Roman"/>
+          <w:sz w:val="24"/>
+          <w:szCs w:val="24"/>
+          <w:lang w:val="hu-HU"/>
+        </w:rPr>
+        <w:t xml:space="preserve"> Ezt a küszöbértéket 10° - ra állítottuk be. Sorra ellenőrízve a vonalakat, a határon belül esőket hozzáadtuk az átlókat tartalmazó listához.</w:t>
+      </w:r>
+      <w:r>
+        <w:rPr>
+          <w:rFonts w:ascii="Times New Roman" w:eastAsiaTheme="minorEastAsia" w:hAnsi="Times New Roman" w:cs="Times New Roman"/>
+          <w:sz w:val="24"/>
+          <w:szCs w:val="24"/>
+          <w:lang w:val="hu-HU"/>
+        </w:rPr>
+        <w:t xml:space="preserve"> </w:t>
+      </w:r>
+    </w:p>
+    <w:p>
+      <w:pPr>
+        <w:spacing w:line="360" w:lineRule="auto"/>
+        <w:jc w:val="both"/>
+        <w:rPr>
+          <w:rFonts w:ascii="Times New Roman" w:hAnsi="Times New Roman" w:cs="Times New Roman"/>
+          <w:sz w:val="24"/>
+          <w:szCs w:val="24"/>
+          <w:lang w:val="hu-HU"/>
+        </w:rPr>
+      </w:pPr>
+    </w:p>
+    <w:p>
+      <w:pPr>
+        <w:spacing w:line="360" w:lineRule="auto"/>
+        <w:jc w:val="both"/>
+        <w:rPr>
+          <w:rFonts w:ascii="Times New Roman" w:hAnsi="Times New Roman" w:cs="Times New Roman"/>
+          <w:b/>
+          <w:sz w:val="24"/>
+          <w:szCs w:val="24"/>
+          <w:lang w:val="hu-HU"/>
+        </w:rPr>
+      </w:pPr>
+      <w:r>
+        <w:rPr>
+          <w:rFonts w:ascii="Times New Roman" w:hAnsi="Times New Roman" w:cs="Times New Roman"/>
+          <w:b/>
+          <w:sz w:val="24"/>
+          <w:szCs w:val="24"/>
+          <w:lang w:val="hu-HU"/>
+        </w:rPr>
+        <w:t>4.3. Az esztétikai érték kiszámítása</w:t>
+      </w:r>
+    </w:p>
+    <w:p>
+      <w:pPr>
+        <w:spacing w:line="360" w:lineRule="auto"/>
+        <w:jc w:val="both"/>
+        <w:rPr>
+          <w:rFonts w:ascii="Times New Roman" w:hAnsi="Times New Roman" w:cs="Times New Roman"/>
+          <w:sz w:val="24"/>
+          <w:szCs w:val="24"/>
+          <w:lang w:val="hu-HU"/>
+        </w:rPr>
+      </w:pPr>
+      <w:r>
+        <w:rPr>
+          <w:rFonts w:ascii="Times New Roman" w:hAnsi="Times New Roman" w:cs="Times New Roman"/>
+          <w:sz w:val="24"/>
+          <w:szCs w:val="24"/>
+          <w:lang w:val="hu-HU"/>
+        </w:rPr>
+        <w:tab/>
+        <w:t>Az adott kép esztétikai értékének kiszámításához a fentebb említett metrikákat szükséges implementálni. Az algoritmusunk során nem csupán az eredeti, teljes nagyságú képnek kell kiszámítani az esztétikai értékét, hanem a javasolt képrészletnek is. Felmerül tehát a kédés, hogy minden ilyen képrészletre érdemes - e újból megkeresni a célobjektumokat és vonalakat.  Performancia szempontjából semmiképp sem. A</w:t>
+      </w:r>
+      <w:r>
+        <w:rPr>
+          <w:rFonts w:ascii="Times New Roman" w:hAnsi="Times New Roman" w:cs="Times New Roman"/>
+          <w:sz w:val="24"/>
+          <w:szCs w:val="24"/>
+          <w:lang w:val="hu-HU"/>
+        </w:rPr>
+        <w:t xml:space="preserve">z objektumok megkeresése időigényes folyamat, ezért nem lenne célravezető minden alkalommal újból es újból azonosítani ezeket. Pontosan ezért volt hasznos az előző lépésekben minden megtalált objektumot listákba elmenteni. Ilyen módon ezeket a későbbiek során bármikor hasznosítani lehet. </w:t>
+      </w:r>
+    </w:p>
+    <w:p>
+      <w:pPr>
+        <w:spacing w:line="360" w:lineRule="auto"/>
+        <w:jc w:val="both"/>
+        <w:rPr>
+          <w:rFonts w:ascii="Times New Roman" w:hAnsi="Times New Roman" w:cs="Times New Roman"/>
+          <w:sz w:val="24"/>
+          <w:szCs w:val="24"/>
+          <w:lang w:val="hu-HU"/>
+        </w:rPr>
+      </w:pPr>
+      <w:r>
+        <w:rPr>
+          <w:rFonts w:ascii="Times New Roman" w:hAnsi="Times New Roman" w:cs="Times New Roman"/>
+          <w:sz w:val="24"/>
+          <w:szCs w:val="24"/>
+          <w:lang w:val="hu-HU"/>
+        </w:rPr>
+        <w:tab/>
+        <w:t xml:space="preserve">Egy képrészlet esetén előfordulhat, hogy bizonyos objektumok vagy vonalak teljesen, vagy csak részben kiesnek a keretből. Ilyen esetben nem dolgozhatunk az eredeti objektumlistával. </w:t>
+      </w:r>
+      <w:r>
+        <w:rPr>
+          <w:rFonts w:ascii="Times New Roman" w:hAnsi="Times New Roman" w:cs="Times New Roman"/>
+          <w:sz w:val="24"/>
+          <w:szCs w:val="24"/>
+          <w:lang w:val="hu-HU"/>
+        </w:rPr>
+        <w:t>Az ilyen célobjektumok esetén meg kell keresnünk azt a téglalapot, mely a célobjektum és a keret metszete, ez lesz az aktuális képrés</w:t>
+      </w:r>
+      <w:r>
+        <w:rPr>
+          <w:rFonts w:ascii="Times New Roman" w:hAnsi="Times New Roman" w:cs="Times New Roman"/>
+          <w:sz w:val="24"/>
+          <w:szCs w:val="24"/>
+          <w:lang w:val="hu-HU"/>
+        </w:rPr>
+        <w:t xml:space="preserve">zletben használt objektum. Ha egy adott objektumteljesen a kereten kívülre esik, azt nem vesszük számításba az adott értékszámolásban. A kilógó vonalak esetén hasonlóképpen járunk el. Az a vonalrészlet lesz az </w:t>
+      </w:r>
+      <w:r>
+        <w:rPr>
+          <w:rFonts w:ascii="Times New Roman" w:hAnsi="Times New Roman" w:cs="Times New Roman"/>
+          <w:sz w:val="24"/>
+          <w:szCs w:val="24"/>
+          <w:lang w:val="hu-HU"/>
+        </w:rPr>
+        <w:lastRenderedPageBreak/>
+        <w:t xml:space="preserve">aktuálisan használt vonal, mely belóg a képbe, vagy adott esetben , ha a vonal teljesen a kereten kívül esik, akkor nem használjuk az adott vonalat az értékszámolásban. </w:t>
+      </w:r>
     </w:p>
     <w:p>
       <w:pPr>
@@ -11787,15 +12680,57 @@
     <w:p>
       <w:pPr>
         <w:spacing w:line="360" w:lineRule="auto"/>
-        <w:ind w:firstLine="720"/>
         <w:jc w:val="both"/>
         <w:rPr>
           <w:rFonts w:ascii="Times New Roman" w:hAnsi="Times New Roman" w:cs="Times New Roman"/>
-          <w:sz w:val="24"/>
-          <w:szCs w:val="24"/>
-          <w:lang w:val="hu-HU"/>
-        </w:rPr>
-      </w:pPr>
+          <w:b/>
+          <w:sz w:val="24"/>
+          <w:szCs w:val="24"/>
+          <w:lang w:val="hu-HU"/>
+        </w:rPr>
+      </w:pPr>
+      <w:r>
+        <w:rPr>
+          <w:rFonts w:ascii="Times New Roman" w:hAnsi="Times New Roman" w:cs="Times New Roman"/>
+          <w:b/>
+          <w:sz w:val="24"/>
+          <w:szCs w:val="24"/>
+          <w:lang w:val="hu-HU"/>
+        </w:rPr>
+        <w:t xml:space="preserve">4.4. Az </w:t>
+      </w:r>
+      <w:r>
+        <w:rPr>
+          <w:rFonts w:ascii="Times New Roman" w:hAnsi="Times New Roman" w:cs="Times New Roman"/>
+          <w:b/>
+          <w:sz w:val="24"/>
+          <w:szCs w:val="24"/>
+          <w:lang w:val="hu-HU"/>
+        </w:rPr>
+        <w:t>legesztétikusabb képrészlet meghatározása</w:t>
+      </w:r>
+    </w:p>
+    <w:p>
+      <w:pPr>
+        <w:spacing w:line="360" w:lineRule="auto"/>
+        <w:jc w:val="both"/>
+        <w:rPr>
+          <w:rFonts w:ascii="Times New Roman" w:hAnsi="Times New Roman" w:cs="Times New Roman"/>
+          <w:sz w:val="24"/>
+          <w:szCs w:val="24"/>
+          <w:lang w:val="hu-HU"/>
+        </w:rPr>
+      </w:pPr>
+      <w:r>
+        <w:rPr>
+          <w:rFonts w:ascii="Times New Roman" w:hAnsi="Times New Roman" w:cs="Times New Roman"/>
+          <w:b/>
+          <w:sz w:val="24"/>
+          <w:szCs w:val="24"/>
+          <w:lang w:val="hu-HU"/>
+        </w:rPr>
+        <w:tab/>
+      </w:r>
     </w:p>
     <w:p>
       <w:pPr>
@@ -12251,6 +13186,7 @@
           <w:szCs w:val="24"/>
           <w:lang w:val="hu-HU"/>
         </w:rPr>
+        <w:lastRenderedPageBreak/>
         <w:t>[1]</w:t>
       </w:r>
       <w:r>
@@ -12457,7 +13393,6 @@
           <w:szCs w:val="24"/>
           <w:lang w:val="hu-HU"/>
         </w:rPr>
-        <w:lastRenderedPageBreak/>
         <w:t>[6]</w:t>
       </w:r>
       <w:r>
@@ -12507,25 +13442,7 @@
           <w:szCs w:val="24"/>
           <w:lang w:val="hu-HU"/>
         </w:rPr>
-        <w:t>[7</w:t>
-      </w:r>
-      <w:r>
-        <w:rPr>
-          <w:rFonts w:ascii="Times New Roman" w:hAnsi="Times New Roman" w:cs="Times New Roman"/>
-          <w:sz w:val="24"/>
-          <w:szCs w:val="24"/>
-          <w:lang w:val="hu-HU"/>
-        </w:rPr>
-        <w:t>]</w:t>
-      </w:r>
-      <w:r>
-        <w:rPr>
-          <w:rFonts w:ascii="Times New Roman" w:hAnsi="Times New Roman" w:cs="Times New Roman"/>
-          <w:sz w:val="24"/>
-          <w:szCs w:val="24"/>
-          <w:lang w:val="hu-HU"/>
-        </w:rPr>
-        <w:t xml:space="preserve"> </w:t>
+        <w:t xml:space="preserve">[7] </w:t>
       </w:r>
       <w:r>
         <w:rPr>
@@ -12631,7 +13548,7 @@
             <w:rPr>
               <w:noProof/>
             </w:rPr>
-            <w:t>14</w:t>
+            <w:t>13</w:t>
           </w:r>
         </w:fldSimple>
       </w:p>
@@ -13648,6 +14565,30 @@
       <w:szCs w:val="28"/>
     </w:rPr>
   </w:style>
+  <w:style w:type="paragraph" w:styleId="Heading2">
+    <w:name w:val="heading 2"/>
+    <w:basedOn w:val="Normal"/>
+    <w:next w:val="Normal"/>
+    <w:link w:val="Heading2Char"/>
+    <w:uiPriority w:val="9"/>
+    <w:unhideWhenUsed/>
+    <w:qFormat/>
+    <w:rsid w:val="0098711D"/>
+    <w:pPr>
+      <w:keepNext/>
+      <w:keepLines/>
+      <w:spacing w:before="200" w:after="0"/>
+      <w:outlineLvl w:val="1"/>
+    </w:pPr>
+    <w:rPr>
+      <w:rFonts w:asciiTheme="majorHAnsi" w:eastAsiaTheme="majorEastAsia" w:hAnsiTheme="majorHAnsi" w:cstheme="majorBidi"/>
+      <w:b/>
+      <w:bCs/>
+      <w:color w:val="4F81BD" w:themeColor="accent1"/>
+      <w:sz w:val="26"/>
+      <w:szCs w:val="26"/>
+    </w:rPr>
+  </w:style>
   <w:style w:type="character" w:default="1" w:styleId="DefaultParagraphFont">
     <w:name w:val="Default Paragraph Font"/>
     <w:uiPriority w:val="1"/>
@@ -13794,7 +14735,6 @@
     <w:basedOn w:val="Normal"/>
     <w:link w:val="BodyTextChar"/>
     <w:uiPriority w:val="99"/>
-    <w:semiHidden/>
     <w:unhideWhenUsed/>
     <w:rsid w:val="00401E27"/>
     <w:pPr>
@@ -13806,7 +14746,6 @@
     <w:basedOn w:val="DefaultParagraphFont"/>
     <w:link w:val="BodyText"/>
     <w:uiPriority w:val="99"/>
-    <w:semiHidden/>
     <w:rsid w:val="00401E27"/>
   </w:style>
   <w:style w:type="paragraph" w:styleId="BodyTextFirstIndent">
@@ -13934,7 +14873,7 @@
       </w:tcPr>
     </w:tblStylePr>
   </w:style>
-  <w:style w:type="table" w:styleId="LightList">
+  <w:style w:type="table" w:customStyle="1" w:styleId="LightList">
     <w:name w:val="Light List"/>
     <w:basedOn w:val="TableNormal"/>
     <w:uiPriority w:val="61"/>
@@ -14129,7 +15068,7 @@
       </w:tcPr>
     </w:tblStylePr>
   </w:style>
-  <w:style w:type="table" w:styleId="LightShading">
+  <w:style w:type="table" w:customStyle="1" w:styleId="LightShading">
     <w:name w:val="Light Shading"/>
     <w:basedOn w:val="TableNormal"/>
     <w:uiPriority w:val="60"/>
@@ -14231,6 +15170,21 @@
         <w:shd w:val="clear" w:color="auto" w:fill="C0C0C0" w:themeFill="text1" w:themeFillTint="3F"/>
       </w:tcPr>
     </w:tblStylePr>
+  </w:style>
+  <w:style w:type="character" w:customStyle="1" w:styleId="Heading2Char">
+    <w:name w:val="Heading 2 Char"/>
+    <w:basedOn w:val="DefaultParagraphFont"/>
+    <w:link w:val="Heading2"/>
+    <w:uiPriority w:val="9"/>
+    <w:rsid w:val="0098711D"/>
+    <w:rPr>
+      <w:rFonts w:asciiTheme="majorHAnsi" w:eastAsiaTheme="majorEastAsia" w:hAnsiTheme="majorHAnsi" w:cstheme="majorBidi"/>
+      <w:b/>
+      <w:bCs/>
+      <w:color w:val="4F81BD" w:themeColor="accent1"/>
+      <w:sz w:val="26"/>
+      <w:szCs w:val="26"/>
+    </w:rPr>
   </w:style>
 </w:styles>
 </file>
@@ -14315,6 +15269,7 @@
     <w:rsid w:val="003E2340"/>
     <w:rsid w:val="006F15C5"/>
     <w:rsid w:val="00950EE3"/>
+    <w:rsid w:val="00EB5C2A"/>
   </w:rsids>
   <m:mathPr>
     <m:mathFont m:val="Cambria Math"/>
@@ -14530,7 +15485,7 @@
     <w:basedOn w:val="DefaultParagraphFont"/>
     <w:uiPriority w:val="99"/>
     <w:semiHidden/>
-    <w:rsid w:val="006F15C5"/>
+    <w:rsid w:val="00EB5C2A"/>
     <w:rPr>
       <w:color w:val="808080"/>
     </w:rPr>

</xml_diff>

<commit_message>
hozzaadva a genetikus algoritmus implementaciojanak leirasa
</commit_message>
<xml_diff>
--- a/Intelligens képelemzés.docx
+++ b/Intelligens képelemzés.docx
@@ -3000,7 +3000,7 @@
     </w:p>
     <w:tbl>
       <w:tblPr>
-        <w:tblStyle w:val="LightShading"/>
+        <w:tblStyle w:val="LightShading1"/>
         <w:tblW w:w="5000" w:type="pct"/>
         <w:tblLook w:val="0620"/>
       </w:tblPr>
@@ -11706,16 +11706,7 @@
           <w:szCs w:val="24"/>
           <w:lang w:val="hu-HU"/>
         </w:rPr>
-        <w:t xml:space="preserve"> mértékű összemosására. Itt fontosak az eredeti élek, kockázatos volna az eltüntetni egyes éleket, hiszen ezzel akár fontos vonalakat is elveszíthetnénk. A vonalkereső algoritmusunk egy Canny – féle élkereséssel </w:t>
-      </w:r>
-      <w:r>
-        <w:rPr>
-          <w:rFonts w:ascii="Times New Roman" w:hAnsi="Times New Roman" w:cs="Times New Roman"/>
-          <w:sz w:val="24"/>
-          <w:szCs w:val="24"/>
-          <w:lang w:val="hu-HU"/>
-        </w:rPr>
-        <w:t xml:space="preserve">kezdődik, ahol a kis és nagy küszöbérték rendre 100 és 200. </w:t>
+        <w:t xml:space="preserve"> mértékű összemosására. Itt fontosak az eredeti élek, kockázatos volna az eltüntetni egyes éleket, hiszen ezzel akár fontos vonalakat is elveszíthetnénk. A vonalkereső algoritmusunk egy Canny – féle élkereséssel kezdődik, ahol a kis és nagy küszöbérték rendre 100 és 200. </w:t>
       </w:r>
     </w:p>
     <w:p>
@@ -12713,9 +12704,8 @@
     <w:p>
       <w:pPr>
         <w:spacing w:line="360" w:lineRule="auto"/>
-        <w:jc w:val="both"/>
-        <w:rPr>
-          <w:rFonts w:ascii="Times New Roman" w:hAnsi="Times New Roman" w:cs="Times New Roman"/>
+        <w:rPr>
+          <w:rFonts w:ascii="Times New Roman" w:eastAsiaTheme="minorEastAsia" w:hAnsi="Times New Roman" w:cs="Times New Roman"/>
           <w:sz w:val="24"/>
           <w:szCs w:val="24"/>
           <w:lang w:val="hu-HU"/>
@@ -12730,171 +12720,1522 @@
           <w:lang w:val="hu-HU"/>
         </w:rPr>
         <w:tab/>
+      </w:r>
+      <w:r>
+        <w:rPr>
+          <w:rFonts w:ascii="Times New Roman" w:hAnsi="Times New Roman" w:cs="Times New Roman"/>
+          <w:sz w:val="24"/>
+          <w:szCs w:val="24"/>
+          <w:lang w:val="hu-HU"/>
+        </w:rPr>
+        <w:t xml:space="preserve">A dolgozatban tárgyalt algoritmus utolsó lépését a legesztétikusabb képrészlet meghatározása képezi. </w:t>
+      </w:r>
+      <w:r>
+        <w:rPr>
+          <w:rFonts w:ascii="Times New Roman" w:hAnsi="Times New Roman" w:cs="Times New Roman"/>
+          <w:sz w:val="24"/>
+          <w:szCs w:val="24"/>
+          <w:lang w:val="hu-HU"/>
+        </w:rPr>
+        <w:t xml:space="preserve">Ezt a képoptimalizációs lépést keresési algoritmussal valósítjuk meg. </w:t>
+      </w:r>
+      <w:r>
+        <w:rPr>
+          <w:rFonts w:ascii="Times New Roman" w:hAnsi="Times New Roman" w:cs="Times New Roman"/>
+          <w:sz w:val="24"/>
+          <w:szCs w:val="24"/>
+          <w:lang w:val="hu-HU"/>
+        </w:rPr>
+        <w:t>Egy kép azonban nagyon sok részképpel rendelkezhet. Egy ilyen lehetséges képrészletet 4 paraméterrel rhatunk le: a képrészlet bal felső sarkának x és y koordinátája, illetve a képrészélet szélessége és hosszúsága, (</w:t>
+      </w:r>
+      <m:oMath>
+        <m:sSub>
+          <m:sSubPr>
+            <m:ctrlPr>
+              <w:rPr>
+                <w:rFonts w:ascii="Cambria Math" w:hAnsi="Cambria Math" w:cs="Times New Roman"/>
+                <w:i/>
+                <w:sz w:val="24"/>
+                <w:szCs w:val="24"/>
+                <w:lang w:val="hu-HU"/>
+              </w:rPr>
+            </m:ctrlPr>
+          </m:sSubPr>
+          <m:e>
+            <m:r>
+              <w:rPr>
+                <w:rFonts w:ascii="Cambria Math" w:hAnsi="Cambria Math" w:cs="Times New Roman"/>
+                <w:sz w:val="24"/>
+                <w:szCs w:val="24"/>
+                <w:lang w:val="hu-HU"/>
+              </w:rPr>
+              <m:t>x</m:t>
+            </m:r>
+          </m:e>
+          <m:sub>
+            <m:r>
+              <w:rPr>
+                <w:rFonts w:ascii="Cambria Math" w:hAnsi="Cambria Math" w:cs="Times New Roman"/>
+                <w:sz w:val="24"/>
+                <w:szCs w:val="24"/>
+                <w:lang w:val="hu-HU"/>
+              </w:rPr>
+              <m:t>i</m:t>
+            </m:r>
+          </m:sub>
+        </m:sSub>
+        <m:r>
+          <w:rPr>
+            <w:rFonts w:ascii="Cambria Math" w:hAnsi="Cambria Math" w:cs="Times New Roman"/>
+            <w:sz w:val="24"/>
+            <w:szCs w:val="24"/>
+            <w:lang w:val="hu-HU"/>
+          </w:rPr>
+          <m:t>,</m:t>
+        </m:r>
+        <m:sSub>
+          <m:sSubPr>
+            <m:ctrlPr>
+              <w:rPr>
+                <w:rFonts w:ascii="Cambria Math" w:hAnsi="Cambria Math" w:cs="Times New Roman"/>
+                <w:i/>
+                <w:sz w:val="24"/>
+                <w:szCs w:val="24"/>
+                <w:lang w:val="hu-HU"/>
+              </w:rPr>
+            </m:ctrlPr>
+          </m:sSubPr>
+          <m:e>
+            <m:r>
+              <w:rPr>
+                <w:rFonts w:ascii="Cambria Math" w:hAnsi="Cambria Math" w:cs="Times New Roman"/>
+                <w:sz w:val="24"/>
+                <w:szCs w:val="24"/>
+                <w:lang w:val="hu-HU"/>
+              </w:rPr>
+              <m:t>y</m:t>
+            </m:r>
+          </m:e>
+          <m:sub>
+            <m:r>
+              <w:rPr>
+                <w:rFonts w:ascii="Cambria Math" w:hAnsi="Cambria Math" w:cs="Times New Roman"/>
+                <w:sz w:val="24"/>
+                <w:szCs w:val="24"/>
+                <w:lang w:val="hu-HU"/>
+              </w:rPr>
+              <m:t>i</m:t>
+            </m:r>
+          </m:sub>
+        </m:sSub>
+        <m:r>
+          <w:rPr>
+            <w:rFonts w:ascii="Cambria Math" w:hAnsi="Cambria Math" w:cs="Times New Roman"/>
+            <w:sz w:val="24"/>
+            <w:szCs w:val="24"/>
+            <w:lang w:val="hu-HU"/>
+          </w:rPr>
+          <m:t>,</m:t>
+        </m:r>
+        <m:sSub>
+          <m:sSubPr>
+            <m:ctrlPr>
+              <w:rPr>
+                <w:rFonts w:ascii="Cambria Math" w:hAnsi="Cambria Math" w:cs="Times New Roman"/>
+                <w:i/>
+                <w:sz w:val="24"/>
+                <w:szCs w:val="24"/>
+                <w:lang w:val="hu-HU"/>
+              </w:rPr>
+            </m:ctrlPr>
+          </m:sSubPr>
+          <m:e>
+            <m:r>
+              <w:rPr>
+                <w:rFonts w:ascii="Cambria Math" w:hAnsi="Cambria Math" w:cs="Times New Roman"/>
+                <w:sz w:val="24"/>
+                <w:szCs w:val="24"/>
+                <w:lang w:val="hu-HU"/>
+              </w:rPr>
+              <m:t>w</m:t>
+            </m:r>
+          </m:e>
+          <m:sub>
+            <m:r>
+              <w:rPr>
+                <w:rFonts w:ascii="Cambria Math" w:hAnsi="Cambria Math" w:cs="Times New Roman"/>
+                <w:sz w:val="24"/>
+                <w:szCs w:val="24"/>
+                <w:lang w:val="hu-HU"/>
+              </w:rPr>
+              <m:t>i</m:t>
+            </m:r>
+          </m:sub>
+        </m:sSub>
+        <m:r>
+          <w:rPr>
+            <w:rFonts w:ascii="Cambria Math" w:hAnsi="Cambria Math" w:cs="Times New Roman"/>
+            <w:sz w:val="24"/>
+            <w:szCs w:val="24"/>
+            <w:lang w:val="hu-HU"/>
+          </w:rPr>
+          <m:t>,</m:t>
+        </m:r>
+        <m:sSub>
+          <m:sSubPr>
+            <m:ctrlPr>
+              <w:rPr>
+                <w:rFonts w:ascii="Cambria Math" w:hAnsi="Cambria Math" w:cs="Times New Roman"/>
+                <w:i/>
+                <w:sz w:val="24"/>
+                <w:szCs w:val="24"/>
+                <w:lang w:val="hu-HU"/>
+              </w:rPr>
+            </m:ctrlPr>
+          </m:sSubPr>
+          <m:e>
+            <m:r>
+              <w:rPr>
+                <w:rFonts w:ascii="Cambria Math" w:hAnsi="Cambria Math" w:cs="Times New Roman"/>
+                <w:sz w:val="24"/>
+                <w:szCs w:val="24"/>
+                <w:lang w:val="hu-HU"/>
+              </w:rPr>
+              <m:t>h</m:t>
+            </m:r>
+          </m:e>
+          <m:sub>
+            <m:r>
+              <w:rPr>
+                <w:rFonts w:ascii="Cambria Math" w:hAnsi="Cambria Math" w:cs="Times New Roman"/>
+                <w:sz w:val="24"/>
+                <w:szCs w:val="24"/>
+                <w:lang w:val="hu-HU"/>
+              </w:rPr>
+              <m:t>i</m:t>
+            </m:r>
+          </m:sub>
+        </m:sSub>
+        <m:r>
+          <w:rPr>
+            <w:rFonts w:ascii="Cambria Math" w:hAnsi="Cambria Math" w:cs="Times New Roman"/>
+            <w:sz w:val="24"/>
+            <w:szCs w:val="24"/>
+            <w:lang w:val="hu-HU"/>
+          </w:rPr>
+          <m:t>)</m:t>
+        </m:r>
+      </m:oMath>
+      <w:r>
+        <w:rPr>
+          <w:rFonts w:ascii="Times New Roman" w:eastAsiaTheme="minorEastAsia" w:hAnsi="Times New Roman" w:cs="Times New Roman"/>
+          <w:sz w:val="24"/>
+          <w:szCs w:val="24"/>
+          <w:lang w:val="hu-HU"/>
+        </w:rPr>
+        <w:t xml:space="preserve">. </w:t>
       </w:r>
     </w:p>
     <w:p>
       <w:pPr>
         <w:spacing w:line="360" w:lineRule="auto"/>
-        <w:ind w:firstLine="720"/>
-        <w:jc w:val="both"/>
-        <w:rPr>
-          <w:rFonts w:ascii="Times New Roman" w:hAnsi="Times New Roman" w:cs="Times New Roman"/>
-          <w:sz w:val="24"/>
-          <w:szCs w:val="24"/>
-          <w:lang w:val="hu-HU"/>
-        </w:rPr>
-      </w:pPr>
+        <w:rPr>
+          <w:rFonts w:ascii="Times New Roman" w:eastAsiaTheme="minorEastAsia" w:hAnsi="Times New Roman" w:cs="Times New Roman"/>
+          <w:sz w:val="24"/>
+          <w:szCs w:val="24"/>
+          <w:lang w:val="hu-HU"/>
+        </w:rPr>
+      </w:pPr>
+      <w:r>
+        <w:rPr>
+          <w:rFonts w:ascii="Times New Roman" w:eastAsiaTheme="minorEastAsia" w:hAnsi="Times New Roman" w:cs="Times New Roman"/>
+          <w:sz w:val="24"/>
+          <w:szCs w:val="24"/>
+          <w:lang w:val="hu-HU"/>
+        </w:rPr>
+        <w:t xml:space="preserve">Egy kép esetén tehát  </w:t>
+      </w:r>
+      <m:oMath>
+        <m:sSub>
+          <m:sSubPr>
+            <m:ctrlPr>
+              <w:rPr>
+                <w:rFonts w:ascii="Cambria Math" w:eastAsiaTheme="minorEastAsia" w:hAnsi="Cambria Math" w:cs="Times New Roman"/>
+                <w:i/>
+                <w:sz w:val="24"/>
+                <w:szCs w:val="24"/>
+                <w:lang w:val="hu-HU"/>
+              </w:rPr>
+            </m:ctrlPr>
+          </m:sSubPr>
+          <m:e>
+            <m:r>
+              <w:rPr>
+                <w:rFonts w:ascii="Cambria Math" w:eastAsiaTheme="minorEastAsia" w:hAnsi="Cambria Math" w:cs="Times New Roman"/>
+                <w:sz w:val="24"/>
+                <w:szCs w:val="24"/>
+                <w:lang w:val="hu-HU"/>
+              </w:rPr>
+              <m:t>x</m:t>
+            </m:r>
+          </m:e>
+          <m:sub>
+            <m:r>
+              <w:rPr>
+                <w:rFonts w:ascii="Cambria Math" w:eastAsiaTheme="minorEastAsia" w:hAnsi="Cambria Math" w:cs="Times New Roman"/>
+                <w:sz w:val="24"/>
+                <w:szCs w:val="24"/>
+                <w:lang w:val="hu-HU"/>
+              </w:rPr>
+              <m:t>i</m:t>
+            </m:r>
+          </m:sub>
+        </m:sSub>
+        <m:r>
+          <w:rPr>
+            <w:rFonts w:ascii="Cambria Math" w:eastAsiaTheme="minorEastAsia" w:hAnsi="Cambria Math" w:cs="Times New Roman"/>
+            <w:sz w:val="24"/>
+            <w:szCs w:val="24"/>
+            <w:lang w:val="hu-HU"/>
+          </w:rPr>
+          <m:t>∈</m:t>
+        </m:r>
+        <m:d>
+          <m:dPr>
+            <m:begChr m:val="["/>
+            <m:endChr m:val="]"/>
+            <m:ctrlPr>
+              <w:rPr>
+                <w:rFonts w:ascii="Cambria Math" w:eastAsiaTheme="minorEastAsia" w:hAnsi="Cambria Math" w:cs="Times New Roman"/>
+                <w:i/>
+                <w:sz w:val="24"/>
+                <w:szCs w:val="24"/>
+                <w:lang w:val="hu-HU"/>
+              </w:rPr>
+            </m:ctrlPr>
+          </m:dPr>
+          <m:e>
+            <m:r>
+              <w:rPr>
+                <w:rFonts w:ascii="Cambria Math" w:eastAsiaTheme="minorEastAsia" w:hAnsi="Cambria Math" w:cs="Times New Roman"/>
+                <w:sz w:val="24"/>
+                <w:szCs w:val="24"/>
+                <w:lang w:val="hu-HU"/>
+              </w:rPr>
+              <m:t>0, w</m:t>
+            </m:r>
+          </m:e>
+        </m:d>
+        <m:r>
+          <w:rPr>
+            <w:rFonts w:ascii="Cambria Math" w:eastAsiaTheme="minorEastAsia" w:hAnsi="Cambria Math" w:cs="Times New Roman"/>
+            <w:sz w:val="24"/>
+            <w:szCs w:val="24"/>
+            <w:lang w:val="hu-HU"/>
+          </w:rPr>
+          <m:t xml:space="preserve">, </m:t>
+        </m:r>
+        <m:sSub>
+          <m:sSubPr>
+            <m:ctrlPr>
+              <w:rPr>
+                <w:rFonts w:ascii="Cambria Math" w:eastAsiaTheme="minorEastAsia" w:hAnsi="Cambria Math" w:cs="Times New Roman"/>
+                <w:i/>
+                <w:sz w:val="24"/>
+                <w:szCs w:val="24"/>
+                <w:lang w:val="hu-HU"/>
+              </w:rPr>
+            </m:ctrlPr>
+          </m:sSubPr>
+          <m:e>
+            <m:r>
+              <w:rPr>
+                <w:rFonts w:ascii="Cambria Math" w:eastAsiaTheme="minorEastAsia" w:hAnsi="Cambria Math" w:cs="Times New Roman"/>
+                <w:sz w:val="24"/>
+                <w:szCs w:val="24"/>
+                <w:lang w:val="hu-HU"/>
+              </w:rPr>
+              <m:t xml:space="preserve">  y</m:t>
+            </m:r>
+          </m:e>
+          <m:sub>
+            <m:r>
+              <w:rPr>
+                <w:rFonts w:ascii="Cambria Math" w:eastAsiaTheme="minorEastAsia" w:hAnsi="Cambria Math" w:cs="Times New Roman"/>
+                <w:sz w:val="24"/>
+                <w:szCs w:val="24"/>
+                <w:lang w:val="hu-HU"/>
+              </w:rPr>
+              <m:t>i</m:t>
+            </m:r>
+          </m:sub>
+        </m:sSub>
+        <m:r>
+          <w:rPr>
+            <w:rFonts w:ascii="Cambria Math" w:eastAsiaTheme="minorEastAsia" w:hAnsi="Cambria Math" w:cs="Times New Roman"/>
+            <w:sz w:val="24"/>
+            <w:szCs w:val="24"/>
+            <w:lang w:val="hu-HU"/>
+          </w:rPr>
+          <m:t>∈</m:t>
+        </m:r>
+        <m:d>
+          <m:dPr>
+            <m:begChr m:val="["/>
+            <m:endChr m:val="]"/>
+            <m:ctrlPr>
+              <w:rPr>
+                <w:rFonts w:ascii="Cambria Math" w:eastAsiaTheme="minorEastAsia" w:hAnsi="Cambria Math" w:cs="Times New Roman"/>
+                <w:i/>
+                <w:sz w:val="24"/>
+                <w:szCs w:val="24"/>
+                <w:lang w:val="hu-HU"/>
+              </w:rPr>
+            </m:ctrlPr>
+          </m:dPr>
+          <m:e>
+            <m:r>
+              <w:rPr>
+                <w:rFonts w:ascii="Cambria Math" w:eastAsiaTheme="minorEastAsia" w:hAnsi="Cambria Math" w:cs="Times New Roman"/>
+                <w:sz w:val="24"/>
+                <w:szCs w:val="24"/>
+                <w:lang w:val="hu-HU"/>
+              </w:rPr>
+              <m:t xml:space="preserve">0, </m:t>
+            </m:r>
+            <m:r>
+              <w:rPr>
+                <w:rFonts w:ascii="Cambria Math" w:eastAsiaTheme="minorEastAsia" w:hAnsi="Cambria Math" w:cs="Times New Roman"/>
+                <w:sz w:val="24"/>
+                <w:szCs w:val="24"/>
+                <w:lang w:val="hu-HU"/>
+              </w:rPr>
+              <m:t>h</m:t>
+            </m:r>
+          </m:e>
+        </m:d>
+        <m:r>
+          <w:rPr>
+            <w:rFonts w:ascii="Cambria Math" w:eastAsiaTheme="minorEastAsia" w:hAnsi="Cambria Math" w:cs="Times New Roman"/>
+            <w:sz w:val="24"/>
+            <w:szCs w:val="24"/>
+            <w:lang w:val="hu-HU"/>
+          </w:rPr>
+          <m:t xml:space="preserve">, </m:t>
+        </m:r>
+        <m:r>
+          <m:rPr>
+            <m:sty m:val="p"/>
+          </m:rPr>
+          <w:rPr>
+            <w:rFonts w:ascii="Cambria Math" w:eastAsiaTheme="minorEastAsia" w:hAnsi="Cambria Math" w:cs="Times New Roman"/>
+            <w:sz w:val="24"/>
+            <w:szCs w:val="24"/>
+            <w:lang w:val="hu-HU"/>
+          </w:rPr>
+          <m:t xml:space="preserve"> </m:t>
+        </m:r>
+        <m:sSub>
+          <m:sSubPr>
+            <m:ctrlPr>
+              <w:rPr>
+                <w:rFonts w:ascii="Cambria Math" w:eastAsiaTheme="minorEastAsia" w:hAnsi="Cambria Math" w:cs="Times New Roman"/>
+                <w:i/>
+                <w:sz w:val="24"/>
+                <w:szCs w:val="24"/>
+                <w:lang w:val="hu-HU"/>
+              </w:rPr>
+            </m:ctrlPr>
+          </m:sSubPr>
+          <m:e>
+            <m:r>
+              <w:rPr>
+                <w:rFonts w:ascii="Cambria Math" w:eastAsiaTheme="minorEastAsia" w:hAnsi="Cambria Math" w:cs="Times New Roman"/>
+                <w:sz w:val="24"/>
+                <w:szCs w:val="24"/>
+                <w:lang w:val="hu-HU"/>
+              </w:rPr>
+              <m:t>w</m:t>
+            </m:r>
+          </m:e>
+          <m:sub>
+            <m:r>
+              <w:rPr>
+                <w:rFonts w:ascii="Cambria Math" w:eastAsiaTheme="minorEastAsia" w:hAnsi="Cambria Math" w:cs="Times New Roman"/>
+                <w:sz w:val="24"/>
+                <w:szCs w:val="24"/>
+                <w:lang w:val="hu-HU"/>
+              </w:rPr>
+              <m:t>i</m:t>
+            </m:r>
+          </m:sub>
+        </m:sSub>
+        <m:r>
+          <w:rPr>
+            <w:rFonts w:ascii="Cambria Math" w:eastAsiaTheme="minorEastAsia" w:hAnsi="Cambria Math" w:cs="Times New Roman"/>
+            <w:sz w:val="24"/>
+            <w:szCs w:val="24"/>
+            <w:lang w:val="hu-HU"/>
+          </w:rPr>
+          <m:t>∈</m:t>
+        </m:r>
+        <m:d>
+          <m:dPr>
+            <m:begChr m:val="["/>
+            <m:endChr m:val="]"/>
+            <m:ctrlPr>
+              <w:rPr>
+                <w:rFonts w:ascii="Cambria Math" w:eastAsiaTheme="minorEastAsia" w:hAnsi="Cambria Math" w:cs="Times New Roman"/>
+                <w:i/>
+                <w:sz w:val="24"/>
+                <w:szCs w:val="24"/>
+                <w:lang w:val="hu-HU"/>
+              </w:rPr>
+            </m:ctrlPr>
+          </m:dPr>
+          <m:e>
+            <m:r>
+              <w:rPr>
+                <w:rFonts w:ascii="Cambria Math" w:eastAsiaTheme="minorEastAsia" w:hAnsi="Cambria Math" w:cs="Times New Roman"/>
+                <w:sz w:val="24"/>
+                <w:szCs w:val="24"/>
+                <w:lang w:val="hu-HU"/>
+              </w:rPr>
+              <m:t>0, w</m:t>
+            </m:r>
+          </m:e>
+        </m:d>
+        <m:r>
+          <w:rPr>
+            <w:rFonts w:ascii="Cambria Math" w:eastAsiaTheme="minorEastAsia" w:hAnsi="Cambria Math" w:cs="Times New Roman"/>
+            <w:sz w:val="24"/>
+            <w:szCs w:val="24"/>
+            <w:lang w:val="hu-HU"/>
+          </w:rPr>
+          <m:t xml:space="preserve"> és </m:t>
+        </m:r>
+        <m:r>
+          <m:rPr>
+            <m:sty m:val="p"/>
+          </m:rPr>
+          <w:rPr>
+            <w:rFonts w:ascii="Cambria Math" w:eastAsiaTheme="minorEastAsia" w:hAnsi="Cambria Math" w:cs="Times New Roman"/>
+            <w:sz w:val="24"/>
+            <w:szCs w:val="24"/>
+            <w:lang w:val="hu-HU"/>
+          </w:rPr>
+          <m:t xml:space="preserve"> </m:t>
+        </m:r>
+        <m:sSub>
+          <m:sSubPr>
+            <m:ctrlPr>
+              <w:rPr>
+                <w:rFonts w:ascii="Cambria Math" w:eastAsiaTheme="minorEastAsia" w:hAnsi="Cambria Math" w:cs="Times New Roman"/>
+                <w:i/>
+                <w:sz w:val="24"/>
+                <w:szCs w:val="24"/>
+                <w:lang w:val="hu-HU"/>
+              </w:rPr>
+            </m:ctrlPr>
+          </m:sSubPr>
+          <m:e>
+            <m:r>
+              <w:rPr>
+                <w:rFonts w:ascii="Cambria Math" w:eastAsiaTheme="minorEastAsia" w:hAnsi="Cambria Math" w:cs="Times New Roman"/>
+                <w:sz w:val="24"/>
+                <w:szCs w:val="24"/>
+                <w:lang w:val="hu-HU"/>
+              </w:rPr>
+              <m:t>h</m:t>
+            </m:r>
+          </m:e>
+          <m:sub>
+            <m:r>
+              <w:rPr>
+                <w:rFonts w:ascii="Cambria Math" w:eastAsiaTheme="minorEastAsia" w:hAnsi="Cambria Math" w:cs="Times New Roman"/>
+                <w:sz w:val="24"/>
+                <w:szCs w:val="24"/>
+                <w:lang w:val="hu-HU"/>
+              </w:rPr>
+              <m:t>i</m:t>
+            </m:r>
+          </m:sub>
+        </m:sSub>
+        <m:r>
+          <w:rPr>
+            <w:rFonts w:ascii="Cambria Math" w:eastAsiaTheme="minorEastAsia" w:hAnsi="Cambria Math" w:cs="Times New Roman"/>
+            <w:sz w:val="24"/>
+            <w:szCs w:val="24"/>
+            <w:lang w:val="hu-HU"/>
+          </w:rPr>
+          <m:t>∈</m:t>
+        </m:r>
+        <m:d>
+          <m:dPr>
+            <m:begChr m:val="["/>
+            <m:endChr m:val="]"/>
+            <m:ctrlPr>
+              <w:rPr>
+                <w:rFonts w:ascii="Cambria Math" w:eastAsiaTheme="minorEastAsia" w:hAnsi="Cambria Math" w:cs="Times New Roman"/>
+                <w:i/>
+                <w:sz w:val="24"/>
+                <w:szCs w:val="24"/>
+                <w:lang w:val="hu-HU"/>
+              </w:rPr>
+            </m:ctrlPr>
+          </m:dPr>
+          <m:e>
+            <m:r>
+              <w:rPr>
+                <w:rFonts w:ascii="Cambria Math" w:eastAsiaTheme="minorEastAsia" w:hAnsi="Cambria Math" w:cs="Times New Roman"/>
+                <w:sz w:val="24"/>
+                <w:szCs w:val="24"/>
+                <w:lang w:val="hu-HU"/>
+              </w:rPr>
+              <m:t xml:space="preserve">0, </m:t>
+            </m:r>
+            <m:r>
+              <w:rPr>
+                <w:rFonts w:ascii="Cambria Math" w:eastAsiaTheme="minorEastAsia" w:hAnsi="Cambria Math" w:cs="Times New Roman"/>
+                <w:sz w:val="24"/>
+                <w:szCs w:val="24"/>
+                <w:lang w:val="hu-HU"/>
+              </w:rPr>
+              <m:t>h</m:t>
+            </m:r>
+          </m:e>
+        </m:d>
+      </m:oMath>
+      <w:r>
+        <w:rPr>
+          <w:rFonts w:ascii="Times New Roman" w:eastAsiaTheme="minorEastAsia" w:hAnsi="Times New Roman" w:cs="Times New Roman"/>
+          <w:sz w:val="24"/>
+          <w:szCs w:val="24"/>
+          <w:lang w:val="hu-HU"/>
+        </w:rPr>
+        <w:t xml:space="preserve">  intervallumok jöhetnek szóba, ami nagyon nagy számú lehetséges kombinációt adna. Ez egy </w:t>
+      </w:r>
+      <m:oMath>
+        <m:r>
+          <w:rPr>
+            <w:rFonts w:ascii="Cambria Math" w:eastAsiaTheme="minorEastAsia" w:hAnsi="Cambria Math" w:cs="Times New Roman"/>
+            <w:sz w:val="24"/>
+            <w:szCs w:val="24"/>
+            <w:lang w:val="hu-HU"/>
+          </w:rPr>
+          <m:t xml:space="preserve">480 x 320 </m:t>
+        </m:r>
+      </m:oMath>
+      <w:r>
+        <w:rPr>
+          <w:rFonts w:ascii="Times New Roman" w:eastAsiaTheme="minorEastAsia" w:hAnsi="Times New Roman" w:cs="Times New Roman"/>
+          <w:sz w:val="24"/>
+          <w:szCs w:val="24"/>
+          <w:lang w:val="hu-HU"/>
+        </w:rPr>
+        <w:t xml:space="preserve">– as kép esetén </w:t>
+      </w:r>
+      <m:oMath>
+        <m:sSup>
+          <m:sSupPr>
+            <m:ctrlPr>
+              <w:rPr>
+                <w:rFonts w:ascii="Cambria Math" w:eastAsiaTheme="minorEastAsia" w:hAnsi="Cambria Math" w:cs="Times New Roman"/>
+                <w:i/>
+                <w:sz w:val="24"/>
+                <w:szCs w:val="24"/>
+                <w:lang w:val="hu-HU"/>
+              </w:rPr>
+            </m:ctrlPr>
+          </m:sSupPr>
+          <m:e>
+            <m:r>
+              <w:rPr>
+                <w:rFonts w:ascii="Cambria Math" w:eastAsiaTheme="minorEastAsia" w:hAnsi="Cambria Math" w:cs="Times New Roman"/>
+                <w:sz w:val="24"/>
+                <w:szCs w:val="24"/>
+                <w:lang w:val="hu-HU"/>
+              </w:rPr>
+              <m:t>480</m:t>
+            </m:r>
+          </m:e>
+          <m:sup>
+            <m:r>
+              <w:rPr>
+                <w:rFonts w:ascii="Cambria Math" w:eastAsiaTheme="minorEastAsia" w:hAnsi="Cambria Math" w:cs="Times New Roman"/>
+                <w:sz w:val="24"/>
+                <w:szCs w:val="24"/>
+                <w:lang w:val="hu-HU"/>
+              </w:rPr>
+              <m:t>2</m:t>
+            </m:r>
+          </m:sup>
+        </m:sSup>
+        <m:r>
+          <w:rPr>
+            <w:rFonts w:ascii="Cambria Math" w:eastAsiaTheme="minorEastAsia" w:hAnsi="Cambria Math" w:cs="Times New Roman"/>
+            <w:sz w:val="24"/>
+            <w:szCs w:val="24"/>
+            <w:lang w:val="hu-HU"/>
+          </w:rPr>
+          <m:t>*</m:t>
+        </m:r>
+      </m:oMath>
+      <w:r>
+        <w:rPr>
+          <w:rFonts w:ascii="Times New Roman" w:eastAsiaTheme="minorEastAsia" w:hAnsi="Times New Roman" w:cs="Times New Roman"/>
+          <w:sz w:val="24"/>
+          <w:szCs w:val="24"/>
+          <w:lang w:val="hu-HU"/>
+        </w:rPr>
+        <w:t xml:space="preserve"> </w:t>
+      </w:r>
+      <m:oMath>
+        <m:sSup>
+          <m:sSupPr>
+            <m:ctrlPr>
+              <w:rPr>
+                <w:rFonts w:ascii="Cambria Math" w:eastAsiaTheme="minorEastAsia" w:hAnsi="Cambria Math" w:cs="Times New Roman"/>
+                <w:i/>
+                <w:sz w:val="24"/>
+                <w:szCs w:val="24"/>
+                <w:lang w:val="hu-HU"/>
+              </w:rPr>
+            </m:ctrlPr>
+          </m:sSupPr>
+          <m:e>
+            <m:r>
+              <w:rPr>
+                <w:rFonts w:ascii="Cambria Math" w:eastAsiaTheme="minorEastAsia" w:hAnsi="Cambria Math" w:cs="Times New Roman"/>
+                <w:sz w:val="24"/>
+                <w:szCs w:val="24"/>
+                <w:lang w:val="hu-HU"/>
+              </w:rPr>
+              <m:t>320</m:t>
+            </m:r>
+          </m:e>
+          <m:sup>
+            <m:r>
+              <w:rPr>
+                <w:rFonts w:ascii="Cambria Math" w:eastAsiaTheme="minorEastAsia" w:hAnsi="Cambria Math" w:cs="Times New Roman"/>
+                <w:sz w:val="24"/>
+                <w:szCs w:val="24"/>
+                <w:lang w:val="hu-HU"/>
+              </w:rPr>
+              <m:t>2</m:t>
+            </m:r>
+          </m:sup>
+        </m:sSup>
+        <m:r>
+          <w:rPr>
+            <w:rFonts w:ascii="Cambria Math" w:eastAsiaTheme="minorEastAsia" w:hAnsi="Cambria Math" w:cs="Times New Roman"/>
+            <w:sz w:val="24"/>
+            <w:szCs w:val="24"/>
+            <w:lang w:val="hu-HU"/>
+          </w:rPr>
+          <m:t xml:space="preserve"> ≈32 milliárd  </m:t>
+        </m:r>
+      </m:oMath>
+      <w:r>
+        <w:rPr>
+          <w:rFonts w:ascii="Times New Roman" w:eastAsiaTheme="minorEastAsia" w:hAnsi="Times New Roman" w:cs="Times New Roman"/>
+          <w:sz w:val="24"/>
+          <w:szCs w:val="24"/>
+          <w:lang w:val="hu-HU"/>
+        </w:rPr>
+        <w:t xml:space="preserve">volna. Ez előreláthatatlan hosszúságú időt venne igénybe, ugyanis ennyiszer kellene az értékelő algoritmust végrehajtani. </w:t>
+      </w:r>
     </w:p>
     <w:p>
       <w:pPr>
         <w:spacing w:line="360" w:lineRule="auto"/>
-        <w:ind w:firstLine="720"/>
-        <w:jc w:val="both"/>
-        <w:rPr>
-          <w:rFonts w:ascii="Times New Roman" w:hAnsi="Times New Roman" w:cs="Times New Roman"/>
-          <w:sz w:val="24"/>
-          <w:szCs w:val="24"/>
-          <w:lang w:val="hu-HU"/>
-        </w:rPr>
-      </w:pPr>
+        <w:rPr>
+          <w:rFonts w:ascii="Times New Roman" w:eastAsiaTheme="minorEastAsia" w:hAnsi="Times New Roman" w:cs="Times New Roman"/>
+          <w:sz w:val="24"/>
+          <w:szCs w:val="24"/>
+          <w:lang w:val="hu-HU"/>
+        </w:rPr>
+      </w:pPr>
+      <w:r>
+        <w:rPr>
+          <w:rFonts w:ascii="Times New Roman" w:eastAsiaTheme="minorEastAsia" w:hAnsi="Times New Roman" w:cs="Times New Roman"/>
+          <w:sz w:val="24"/>
+          <w:szCs w:val="24"/>
+          <w:lang w:val="hu-HU"/>
+        </w:rPr>
+        <w:tab/>
+        <w:t xml:space="preserve">A képoptimalicációs algoritmus első lépéseként tehát csökkentenünk kell a lehetséges esetek számát. Ezt a legegyszerűbben az intervallumok méretének csökkentésével érhetjük el. A kép minősőgének megőrzése is fontos szempont, ezért a képet legfeljebb az eredeti területének negyedére csökkentjük. Ez nagyon kis felbontású képek esetén már kellemetlen hatást okozhat, azonban algoritmusunkban feltételezzük a jóminőségű képek használatát. </w:t>
+      </w:r>
+      <w:r>
+        <w:rPr>
+          <w:rFonts w:ascii="Times New Roman" w:eastAsiaTheme="minorEastAsia" w:hAnsi="Times New Roman" w:cs="Times New Roman"/>
+          <w:sz w:val="24"/>
+          <w:szCs w:val="24"/>
+          <w:lang w:val="hu-HU"/>
+        </w:rPr>
+        <w:t xml:space="preserve">Az algoritmusban használt intervallumok ennek megfelelően a következőképpen változnak : </w:t>
+      </w:r>
+      <m:oMath>
+        <m:sSub>
+          <m:sSubPr>
+            <m:ctrlPr>
+              <w:rPr>
+                <w:rFonts w:ascii="Cambria Math" w:eastAsiaTheme="minorEastAsia" w:hAnsi="Cambria Math" w:cs="Times New Roman"/>
+                <w:i/>
+                <w:sz w:val="24"/>
+                <w:szCs w:val="24"/>
+                <w:lang w:val="hu-HU"/>
+              </w:rPr>
+            </m:ctrlPr>
+          </m:sSubPr>
+          <m:e>
+            <m:r>
+              <w:rPr>
+                <w:rFonts w:ascii="Cambria Math" w:eastAsiaTheme="minorEastAsia" w:hAnsi="Cambria Math" w:cs="Times New Roman"/>
+                <w:sz w:val="24"/>
+                <w:szCs w:val="24"/>
+                <w:lang w:val="hu-HU"/>
+              </w:rPr>
+              <m:t>x</m:t>
+            </m:r>
+          </m:e>
+          <m:sub>
+            <m:r>
+              <w:rPr>
+                <w:rFonts w:ascii="Cambria Math" w:eastAsiaTheme="minorEastAsia" w:hAnsi="Cambria Math" w:cs="Times New Roman"/>
+                <w:sz w:val="24"/>
+                <w:szCs w:val="24"/>
+                <w:lang w:val="hu-HU"/>
+              </w:rPr>
+              <m:t>i</m:t>
+            </m:r>
+          </m:sub>
+        </m:sSub>
+        <m:r>
+          <w:rPr>
+            <w:rFonts w:ascii="Cambria Math" w:eastAsiaTheme="minorEastAsia" w:hAnsi="Cambria Math" w:cs="Times New Roman"/>
+            <w:sz w:val="24"/>
+            <w:szCs w:val="24"/>
+            <w:lang w:val="hu-HU"/>
+          </w:rPr>
+          <m:t>∈</m:t>
+        </m:r>
+        <m:d>
+          <m:dPr>
+            <m:begChr m:val="["/>
+            <m:endChr m:val="]"/>
+            <m:ctrlPr>
+              <w:rPr>
+                <w:rFonts w:ascii="Cambria Math" w:eastAsiaTheme="minorEastAsia" w:hAnsi="Cambria Math" w:cs="Times New Roman"/>
+                <w:i/>
+                <w:sz w:val="24"/>
+                <w:szCs w:val="24"/>
+                <w:lang w:val="hu-HU"/>
+              </w:rPr>
+            </m:ctrlPr>
+          </m:dPr>
+          <m:e>
+            <m:r>
+              <w:rPr>
+                <w:rFonts w:ascii="Cambria Math" w:eastAsiaTheme="minorEastAsia" w:hAnsi="Cambria Math" w:cs="Times New Roman"/>
+                <w:sz w:val="24"/>
+                <w:szCs w:val="24"/>
+                <w:lang w:val="hu-HU"/>
+              </w:rPr>
+              <m:t>0, w/2</m:t>
+            </m:r>
+          </m:e>
+        </m:d>
+      </m:oMath>
+      <w:r>
+        <w:rPr>
+          <w:rFonts w:ascii="Times New Roman" w:eastAsiaTheme="minorEastAsia" w:hAnsi="Times New Roman" w:cs="Times New Roman"/>
+          <w:sz w:val="24"/>
+          <w:szCs w:val="24"/>
+          <w:lang w:val="hu-HU"/>
+        </w:rPr>
+        <w:t xml:space="preserve">, </w:t>
+      </w:r>
+      <m:oMath>
+        <m:sSub>
+          <m:sSubPr>
+            <m:ctrlPr>
+              <w:rPr>
+                <w:rFonts w:ascii="Cambria Math" w:eastAsiaTheme="minorEastAsia" w:hAnsi="Cambria Math" w:cs="Times New Roman"/>
+                <w:i/>
+                <w:sz w:val="24"/>
+                <w:szCs w:val="24"/>
+                <w:lang w:val="hu-HU"/>
+              </w:rPr>
+            </m:ctrlPr>
+          </m:sSubPr>
+          <m:e>
+            <m:r>
+              <w:rPr>
+                <w:rFonts w:ascii="Cambria Math" w:eastAsiaTheme="minorEastAsia" w:hAnsi="Cambria Math" w:cs="Times New Roman"/>
+                <w:sz w:val="24"/>
+                <w:szCs w:val="24"/>
+                <w:lang w:val="hu-HU"/>
+              </w:rPr>
+              <m:t xml:space="preserve">  y</m:t>
+            </m:r>
+          </m:e>
+          <m:sub>
+            <m:r>
+              <w:rPr>
+                <w:rFonts w:ascii="Cambria Math" w:eastAsiaTheme="minorEastAsia" w:hAnsi="Cambria Math" w:cs="Times New Roman"/>
+                <w:sz w:val="24"/>
+                <w:szCs w:val="24"/>
+                <w:lang w:val="hu-HU"/>
+              </w:rPr>
+              <m:t>i</m:t>
+            </m:r>
+          </m:sub>
+        </m:sSub>
+        <m:r>
+          <w:rPr>
+            <w:rFonts w:ascii="Cambria Math" w:eastAsiaTheme="minorEastAsia" w:hAnsi="Cambria Math" w:cs="Times New Roman"/>
+            <w:sz w:val="24"/>
+            <w:szCs w:val="24"/>
+            <w:lang w:val="hu-HU"/>
+          </w:rPr>
+          <m:t>∈</m:t>
+        </m:r>
+        <m:d>
+          <m:dPr>
+            <m:begChr m:val="["/>
+            <m:endChr m:val="]"/>
+            <m:ctrlPr>
+              <w:rPr>
+                <w:rFonts w:ascii="Cambria Math" w:eastAsiaTheme="minorEastAsia" w:hAnsi="Cambria Math" w:cs="Times New Roman"/>
+                <w:i/>
+                <w:sz w:val="24"/>
+                <w:szCs w:val="24"/>
+                <w:lang w:val="hu-HU"/>
+              </w:rPr>
+            </m:ctrlPr>
+          </m:dPr>
+          <m:e>
+            <m:r>
+              <w:rPr>
+                <w:rFonts w:ascii="Cambria Math" w:eastAsiaTheme="minorEastAsia" w:hAnsi="Cambria Math" w:cs="Times New Roman"/>
+                <w:sz w:val="24"/>
+                <w:szCs w:val="24"/>
+                <w:lang w:val="hu-HU"/>
+              </w:rPr>
+              <m:t xml:space="preserve">0, </m:t>
+            </m:r>
+            <m:r>
+              <w:rPr>
+                <w:rFonts w:ascii="Cambria Math" w:eastAsiaTheme="minorEastAsia" w:hAnsi="Cambria Math" w:cs="Times New Roman"/>
+                <w:sz w:val="24"/>
+                <w:szCs w:val="24"/>
+                <w:lang w:val="hu-HU"/>
+              </w:rPr>
+              <m:t>h/</m:t>
+            </m:r>
+            <m:r>
+              <w:rPr>
+                <w:rFonts w:ascii="Cambria Math" w:eastAsiaTheme="minorEastAsia" w:hAnsi="Cambria Math" w:cs="Times New Roman"/>
+                <w:sz w:val="24"/>
+                <w:szCs w:val="24"/>
+                <w:lang w:val="hu-HU"/>
+              </w:rPr>
+              <m:t>2</m:t>
+            </m:r>
+          </m:e>
+        </m:d>
+      </m:oMath>
+      <w:r>
+        <w:rPr>
+          <w:rFonts w:ascii="Times New Roman" w:eastAsiaTheme="minorEastAsia" w:hAnsi="Times New Roman" w:cs="Times New Roman"/>
+          <w:sz w:val="24"/>
+          <w:szCs w:val="24"/>
+          <w:lang w:val="hu-HU"/>
+        </w:rPr>
+        <w:t xml:space="preserve">  illetve </w:t>
+      </w:r>
+      <m:oMath>
+        <m:sSub>
+          <m:sSubPr>
+            <m:ctrlPr>
+              <w:rPr>
+                <w:rFonts w:ascii="Cambria Math" w:eastAsiaTheme="minorEastAsia" w:hAnsi="Cambria Math" w:cs="Times New Roman"/>
+                <w:i/>
+                <w:sz w:val="24"/>
+                <w:szCs w:val="24"/>
+                <w:lang w:val="hu-HU"/>
+              </w:rPr>
+            </m:ctrlPr>
+          </m:sSubPr>
+          <m:e>
+            <m:r>
+              <w:rPr>
+                <w:rFonts w:ascii="Cambria Math" w:eastAsiaTheme="minorEastAsia" w:hAnsi="Cambria Math" w:cs="Times New Roman"/>
+                <w:sz w:val="24"/>
+                <w:szCs w:val="24"/>
+                <w:lang w:val="hu-HU"/>
+              </w:rPr>
+              <m:t xml:space="preserve"> w</m:t>
+            </m:r>
+          </m:e>
+          <m:sub>
+            <m:r>
+              <w:rPr>
+                <w:rFonts w:ascii="Cambria Math" w:eastAsiaTheme="minorEastAsia" w:hAnsi="Cambria Math" w:cs="Times New Roman"/>
+                <w:sz w:val="24"/>
+                <w:szCs w:val="24"/>
+                <w:lang w:val="hu-HU"/>
+              </w:rPr>
+              <m:t>i</m:t>
+            </m:r>
+          </m:sub>
+        </m:sSub>
+        <m:r>
+          <w:rPr>
+            <w:rFonts w:ascii="Cambria Math" w:eastAsiaTheme="minorEastAsia" w:hAnsi="Cambria Math" w:cs="Times New Roman"/>
+            <w:sz w:val="24"/>
+            <w:szCs w:val="24"/>
+            <w:lang w:val="hu-HU"/>
+          </w:rPr>
+          <m:t>∈</m:t>
+        </m:r>
+        <m:d>
+          <m:dPr>
+            <m:begChr m:val="["/>
+            <m:endChr m:val="]"/>
+            <m:ctrlPr>
+              <w:rPr>
+                <w:rFonts w:ascii="Cambria Math" w:eastAsiaTheme="minorEastAsia" w:hAnsi="Cambria Math" w:cs="Times New Roman"/>
+                <w:i/>
+                <w:sz w:val="24"/>
+                <w:szCs w:val="24"/>
+                <w:lang w:val="hu-HU"/>
+              </w:rPr>
+            </m:ctrlPr>
+          </m:dPr>
+          <m:e>
+            <m:r>
+              <w:rPr>
+                <w:rFonts w:ascii="Cambria Math" w:eastAsiaTheme="minorEastAsia" w:hAnsi="Cambria Math" w:cs="Times New Roman"/>
+                <w:sz w:val="24"/>
+                <w:szCs w:val="24"/>
+                <w:lang w:val="hu-HU"/>
+              </w:rPr>
+              <m:t>w/2, w</m:t>
+            </m:r>
+          </m:e>
+        </m:d>
+      </m:oMath>
+      <w:r>
+        <w:rPr>
+          <w:rFonts w:ascii="Times New Roman" w:eastAsiaTheme="minorEastAsia" w:hAnsi="Times New Roman" w:cs="Times New Roman"/>
+          <w:sz w:val="24"/>
+          <w:szCs w:val="24"/>
+          <w:lang w:val="hu-HU"/>
+        </w:rPr>
+        <w:t xml:space="preserve">. Szintén segítségünkre válhat az, ha megtartjuk a kép eredeti arányait. Ennek megfelelően elegendő a kép </w:t>
+      </w:r>
+      <w:r>
+        <w:rPr>
+          <w:rFonts w:ascii="Times New Roman" w:eastAsiaTheme="minorEastAsia" w:hAnsi="Times New Roman" w:cs="Times New Roman"/>
+          <w:sz w:val="24"/>
+          <w:szCs w:val="24"/>
+          <w:lang w:val="hu-HU"/>
+        </w:rPr>
+        <w:t xml:space="preserve">szélességét és a </w:t>
+      </w:r>
+      <m:oMath>
+        <m:r>
+          <w:rPr>
+            <w:rFonts w:ascii="Cambria Math" w:eastAsiaTheme="minorEastAsia" w:hAnsi="Cambria Math" w:cs="Times New Roman"/>
+            <w:sz w:val="24"/>
+            <w:szCs w:val="24"/>
+            <w:lang w:val="hu-HU"/>
+          </w:rPr>
+          <m:t>szélesség/hosszúság</m:t>
+        </m:r>
+      </m:oMath>
+      <w:r>
+        <w:rPr>
+          <w:rFonts w:ascii="Times New Roman" w:eastAsiaTheme="minorEastAsia" w:hAnsi="Times New Roman" w:cs="Times New Roman"/>
+          <w:sz w:val="24"/>
+          <w:szCs w:val="24"/>
+          <w:lang w:val="hu-HU"/>
+        </w:rPr>
+        <w:t xml:space="preserve"> arányt ismernünk, ebből ugyanis egyszerűen kiszámítható a hosszúság. </w:t>
+      </w:r>
     </w:p>
     <w:p>
       <w:pPr>
         <w:spacing w:line="360" w:lineRule="auto"/>
-        <w:ind w:firstLine="720"/>
-        <w:jc w:val="both"/>
-        <w:rPr>
-          <w:rFonts w:ascii="Times New Roman" w:hAnsi="Times New Roman" w:cs="Times New Roman"/>
-          <w:sz w:val="24"/>
-          <w:szCs w:val="24"/>
-          <w:lang w:val="hu-HU"/>
-        </w:rPr>
-      </w:pPr>
+        <w:rPr>
+          <w:rFonts w:ascii="Times New Roman" w:eastAsiaTheme="minorEastAsia" w:hAnsi="Times New Roman" w:cs="Times New Roman"/>
+          <w:sz w:val="24"/>
+          <w:szCs w:val="24"/>
+          <w:lang w:val="hu-HU"/>
+        </w:rPr>
+      </w:pPr>
+      <w:r>
+        <w:rPr>
+          <w:rFonts w:ascii="Times New Roman" w:eastAsiaTheme="minorEastAsia" w:hAnsi="Times New Roman" w:cs="Times New Roman"/>
+          <w:sz w:val="24"/>
+          <w:szCs w:val="24"/>
+          <w:lang w:val="hu-HU"/>
+        </w:rPr>
+        <w:tab/>
+        <w:t xml:space="preserve">Az intervallumok csökkentésével a lehetséges kombinációk számát is nagyon lefaragtuk, azonban ez még mindig nem elég. A lehetséges részképek száma még mindig túl nagy ahhoz, hogy ezeknek sorra kiszámoljuk az esztétikai értékét. </w:t>
+      </w:r>
+      <w:r>
+        <w:rPr>
+          <w:rFonts w:ascii="Times New Roman" w:eastAsiaTheme="minorEastAsia" w:hAnsi="Times New Roman" w:cs="Times New Roman"/>
+          <w:sz w:val="24"/>
+          <w:szCs w:val="24"/>
+          <w:lang w:val="hu-HU"/>
+        </w:rPr>
+        <w:t>Szükség van tehát egy olyan, eléggé gyors megoldásra, mely megoldja az optimizáció</w:t>
+      </w:r>
+      <w:r>
+        <w:rPr>
+          <w:rFonts w:ascii="Times New Roman" w:eastAsiaTheme="minorEastAsia" w:hAnsi="Times New Roman" w:cs="Times New Roman"/>
+          <w:sz w:val="24"/>
+          <w:szCs w:val="24"/>
+          <w:lang w:val="hu-HU"/>
+        </w:rPr>
+        <w:t>s</w:t>
+      </w:r>
+      <w:r>
+        <w:rPr>
+          <w:rFonts w:ascii="Times New Roman" w:eastAsiaTheme="minorEastAsia" w:hAnsi="Times New Roman" w:cs="Times New Roman"/>
+          <w:sz w:val="24"/>
+          <w:szCs w:val="24"/>
+          <w:lang w:val="hu-HU"/>
+        </w:rPr>
+        <w:t xml:space="preserve"> problémánkat. Erre legalkalmasabbnak a genetikus algoritmu</w:t>
+      </w:r>
+      <w:r>
+        <w:rPr>
+          <w:rFonts w:ascii="Times New Roman" w:eastAsiaTheme="minorEastAsia" w:hAnsi="Times New Roman" w:cs="Times New Roman"/>
+          <w:sz w:val="24"/>
+          <w:szCs w:val="24"/>
+          <w:lang w:val="hu-HU"/>
+        </w:rPr>
+        <w:t>s</w:t>
+      </w:r>
+      <w:r>
+        <w:rPr>
+          <w:rFonts w:ascii="Times New Roman" w:eastAsiaTheme="minorEastAsia" w:hAnsi="Times New Roman" w:cs="Times New Roman"/>
+          <w:sz w:val="24"/>
+          <w:szCs w:val="24"/>
+          <w:lang w:val="hu-HU"/>
+        </w:rPr>
+        <w:t xml:space="preserve"> használatát találtuk. </w:t>
+      </w:r>
     </w:p>
     <w:p>
       <w:pPr>
         <w:spacing w:line="360" w:lineRule="auto"/>
-        <w:ind w:firstLine="720"/>
-        <w:jc w:val="both"/>
-        <w:rPr>
-          <w:rFonts w:ascii="Times New Roman" w:hAnsi="Times New Roman" w:cs="Times New Roman"/>
-          <w:sz w:val="24"/>
-          <w:szCs w:val="24"/>
-          <w:lang w:val="hu-HU"/>
-        </w:rPr>
-      </w:pPr>
+        <w:rPr>
+          <w:rFonts w:ascii="Times New Roman" w:eastAsiaTheme="minorEastAsia" w:hAnsi="Times New Roman" w:cs="Times New Roman"/>
+          <w:sz w:val="24"/>
+          <w:szCs w:val="24"/>
+          <w:lang w:val="hu-HU"/>
+        </w:rPr>
+      </w:pPr>
+      <w:r>
+        <w:rPr>
+          <w:rFonts w:ascii="Times New Roman" w:eastAsiaTheme="minorEastAsia" w:hAnsi="Times New Roman" w:cs="Times New Roman"/>
+          <w:sz w:val="24"/>
+          <w:szCs w:val="24"/>
+          <w:lang w:val="hu-HU"/>
+        </w:rPr>
+        <w:tab/>
+      </w:r>
+      <w:r>
+        <w:rPr>
+          <w:rFonts w:ascii="Times New Roman" w:eastAsiaTheme="minorEastAsia" w:hAnsi="Times New Roman" w:cs="Times New Roman"/>
+          <w:sz w:val="24"/>
+          <w:szCs w:val="24"/>
+          <w:lang w:val="hu-HU"/>
+        </w:rPr>
+        <w:t xml:space="preserve">A genetikus algoritmusok olyan keresőalgoritmusok melyek a genetikára és a természetes kiválsztásra épülnek. Általában optimális vagy az optimálishoz közel álló megoldások </w:t>
+      </w:r>
+      <w:r>
+        <w:rPr>
+          <w:rFonts w:ascii="Times New Roman" w:eastAsiaTheme="minorEastAsia" w:hAnsi="Times New Roman" w:cs="Times New Roman"/>
+          <w:sz w:val="24"/>
+          <w:szCs w:val="24"/>
+          <w:lang w:val="hu-HU"/>
+        </w:rPr>
+        <w:lastRenderedPageBreak/>
+        <w:t xml:space="preserve">megtalálására használják, olyan problémák esetén melyeket </w:t>
+      </w:r>
+      <w:r>
+        <w:rPr>
+          <w:rFonts w:ascii="Times New Roman" w:eastAsiaTheme="minorEastAsia" w:hAnsi="Times New Roman" w:cs="Times New Roman"/>
+          <w:sz w:val="24"/>
+          <w:szCs w:val="24"/>
+          <w:lang w:val="hu-HU"/>
+        </w:rPr>
+        <w:t>nagyon hosszú időbe</w:t>
+      </w:r>
+      <w:r>
+        <w:rPr>
+          <w:rFonts w:ascii="Times New Roman" w:eastAsiaTheme="minorEastAsia" w:hAnsi="Times New Roman" w:cs="Times New Roman"/>
+          <w:sz w:val="24"/>
+          <w:szCs w:val="24"/>
+          <w:lang w:val="hu-HU"/>
+        </w:rPr>
+        <w:t xml:space="preserve"> telne megoldani a hagyományos programozási algoritmusokkal. Az optimizációs problémák esetén az a kihívás, hogy megtaláljuk azon bemeneti értékeket, melyre a legjobb kimeneti étéket kapjuk. Esetünkben keressük azon </w:t>
+      </w:r>
+      <m:oMath>
+        <m:r>
+          <w:rPr>
+            <w:rFonts w:ascii="Cambria Math" w:eastAsiaTheme="minorEastAsia" w:hAnsi="Cambria Math" w:cs="Times New Roman"/>
+            <w:sz w:val="24"/>
+            <w:szCs w:val="24"/>
+            <w:lang w:val="hu-HU"/>
+          </w:rPr>
+          <m:t>(</m:t>
+        </m:r>
+        <m:sSub>
+          <m:sSubPr>
+            <m:ctrlPr>
+              <w:rPr>
+                <w:rFonts w:ascii="Cambria Math" w:eastAsiaTheme="minorEastAsia" w:hAnsi="Cambria Math" w:cs="Times New Roman"/>
+                <w:i/>
+                <w:sz w:val="24"/>
+                <w:szCs w:val="24"/>
+                <w:lang w:val="hu-HU"/>
+              </w:rPr>
+            </m:ctrlPr>
+          </m:sSubPr>
+          <m:e>
+            <m:r>
+              <w:rPr>
+                <w:rFonts w:ascii="Cambria Math" w:eastAsiaTheme="minorEastAsia" w:hAnsi="Cambria Math" w:cs="Times New Roman"/>
+                <w:sz w:val="24"/>
+                <w:szCs w:val="24"/>
+                <w:lang w:val="hu-HU"/>
+              </w:rPr>
+              <m:t>x</m:t>
+            </m:r>
+          </m:e>
+          <m:sub>
+            <m:r>
+              <w:rPr>
+                <w:rFonts w:ascii="Cambria Math" w:eastAsiaTheme="minorEastAsia" w:hAnsi="Cambria Math" w:cs="Times New Roman"/>
+                <w:sz w:val="24"/>
+                <w:szCs w:val="24"/>
+                <w:lang w:val="hu-HU"/>
+              </w:rPr>
+              <m:t>i</m:t>
+            </m:r>
+          </m:sub>
+        </m:sSub>
+        <m:r>
+          <w:rPr>
+            <w:rFonts w:ascii="Cambria Math" w:eastAsiaTheme="minorEastAsia" w:hAnsi="Cambria Math" w:cs="Times New Roman"/>
+            <w:sz w:val="24"/>
+            <w:szCs w:val="24"/>
+            <w:lang w:val="hu-HU"/>
+          </w:rPr>
+          <m:t xml:space="preserve">, </m:t>
+        </m:r>
+        <m:sSub>
+          <m:sSubPr>
+            <m:ctrlPr>
+              <w:rPr>
+                <w:rFonts w:ascii="Cambria Math" w:eastAsiaTheme="minorEastAsia" w:hAnsi="Cambria Math" w:cs="Times New Roman"/>
+                <w:i/>
+                <w:sz w:val="24"/>
+                <w:szCs w:val="24"/>
+                <w:lang w:val="hu-HU"/>
+              </w:rPr>
+            </m:ctrlPr>
+          </m:sSubPr>
+          <m:e>
+            <m:r>
+              <w:rPr>
+                <w:rFonts w:ascii="Cambria Math" w:eastAsiaTheme="minorEastAsia" w:hAnsi="Cambria Math" w:cs="Times New Roman"/>
+                <w:sz w:val="24"/>
+                <w:szCs w:val="24"/>
+                <w:lang w:val="hu-HU"/>
+              </w:rPr>
+              <m:t>y</m:t>
+            </m:r>
+          </m:e>
+          <m:sub>
+            <m:r>
+              <w:rPr>
+                <w:rFonts w:ascii="Cambria Math" w:eastAsiaTheme="minorEastAsia" w:hAnsi="Cambria Math" w:cs="Times New Roman"/>
+                <w:sz w:val="24"/>
+                <w:szCs w:val="24"/>
+                <w:lang w:val="hu-HU"/>
+              </w:rPr>
+              <m:t>i</m:t>
+            </m:r>
+          </m:sub>
+        </m:sSub>
+        <m:r>
+          <w:rPr>
+            <w:rFonts w:ascii="Cambria Math" w:eastAsiaTheme="minorEastAsia" w:hAnsi="Cambria Math" w:cs="Times New Roman"/>
+            <w:sz w:val="24"/>
+            <w:szCs w:val="24"/>
+            <w:lang w:val="hu-HU"/>
+          </w:rPr>
+          <m:t>,</m:t>
+        </m:r>
+        <m:sSub>
+          <m:sSubPr>
+            <m:ctrlPr>
+              <w:rPr>
+                <w:rFonts w:ascii="Cambria Math" w:eastAsiaTheme="minorEastAsia" w:hAnsi="Cambria Math" w:cs="Times New Roman"/>
+                <w:i/>
+                <w:sz w:val="24"/>
+                <w:szCs w:val="24"/>
+                <w:lang w:val="hu-HU"/>
+              </w:rPr>
+            </m:ctrlPr>
+          </m:sSubPr>
+          <m:e>
+            <m:r>
+              <w:rPr>
+                <w:rFonts w:ascii="Cambria Math" w:eastAsiaTheme="minorEastAsia" w:hAnsi="Cambria Math" w:cs="Times New Roman"/>
+                <w:sz w:val="24"/>
+                <w:szCs w:val="24"/>
+                <w:lang w:val="hu-HU"/>
+              </w:rPr>
+              <m:t>w</m:t>
+            </m:r>
+          </m:e>
+          <m:sub>
+            <m:r>
+              <w:rPr>
+                <w:rFonts w:ascii="Cambria Math" w:eastAsiaTheme="minorEastAsia" w:hAnsi="Cambria Math" w:cs="Times New Roman"/>
+                <w:sz w:val="24"/>
+                <w:szCs w:val="24"/>
+                <w:lang w:val="hu-HU"/>
+              </w:rPr>
+              <m:t>i</m:t>
+            </m:r>
+          </m:sub>
+        </m:sSub>
+        <m:r>
+          <w:rPr>
+            <w:rFonts w:ascii="Cambria Math" w:eastAsiaTheme="minorEastAsia" w:hAnsi="Cambria Math" w:cs="Times New Roman"/>
+            <w:sz w:val="24"/>
+            <w:szCs w:val="24"/>
+            <w:lang w:val="hu-HU"/>
+          </w:rPr>
+          <m:t>)</m:t>
+        </m:r>
+      </m:oMath>
+      <w:r>
+        <w:rPr>
+          <w:rFonts w:ascii="Times New Roman" w:eastAsiaTheme="minorEastAsia" w:hAnsi="Times New Roman" w:cs="Times New Roman"/>
+          <w:sz w:val="24"/>
+          <w:szCs w:val="24"/>
+          <w:lang w:val="hu-HU"/>
+        </w:rPr>
+        <w:t xml:space="preserve"> számhármast, mely a legnagyobb esztétikai értékkel rendelkezik. </w:t>
+      </w:r>
+      <w:r>
+        <w:rPr>
+          <w:rFonts w:ascii="Times New Roman" w:eastAsiaTheme="minorEastAsia" w:hAnsi="Times New Roman" w:cs="Times New Roman"/>
+          <w:sz w:val="24"/>
+          <w:szCs w:val="24"/>
+          <w:lang w:val="hu-HU"/>
+        </w:rPr>
+        <w:t xml:space="preserve">Ez a számhármas reprezentál tehát egy egyedet. Ilyen egyedekből epítjük fel a populációt, ezen hajtjuk végre a genetikus algoritmus függvényeit: a kiválasztást, a keresztezést és a mutációt. </w:t>
+      </w:r>
     </w:p>
     <w:p>
       <w:pPr>
         <w:spacing w:line="360" w:lineRule="auto"/>
-        <w:ind w:firstLine="720"/>
-        <w:jc w:val="both"/>
-        <w:rPr>
-          <w:rFonts w:ascii="Times New Roman" w:hAnsi="Times New Roman" w:cs="Times New Roman"/>
-          <w:sz w:val="24"/>
-          <w:szCs w:val="24"/>
-          <w:lang w:val="hu-HU"/>
-        </w:rPr>
-      </w:pPr>
+        <w:rPr>
+          <w:rFonts w:ascii="Times New Roman" w:eastAsiaTheme="minorEastAsia" w:hAnsi="Times New Roman" w:cs="Times New Roman"/>
+          <w:sz w:val="24"/>
+          <w:szCs w:val="24"/>
+          <w:lang w:val="hu-HU"/>
+        </w:rPr>
+      </w:pPr>
+      <w:r>
+        <w:rPr>
+          <w:rFonts w:ascii="Times New Roman" w:eastAsiaTheme="minorEastAsia" w:hAnsi="Times New Roman" w:cs="Times New Roman"/>
+          <w:sz w:val="24"/>
+          <w:szCs w:val="24"/>
+          <w:lang w:val="hu-HU"/>
+        </w:rPr>
+        <w:tab/>
+      </w:r>
+      <w:r>
+        <w:rPr>
+          <w:rFonts w:ascii="Times New Roman" w:eastAsiaTheme="minorEastAsia" w:hAnsi="Times New Roman" w:cs="Times New Roman"/>
+          <w:sz w:val="24"/>
+          <w:szCs w:val="24"/>
+          <w:lang w:val="hu-HU"/>
+        </w:rPr>
+        <w:t xml:space="preserve">A kezdőpopuláció létszámának 200 – at választottunk, hogy minél nagyobb valószínűséggel kapjuk már első körben egy, az eredetinél nagyobb esztétikai értékkel rendelkező képet, illetve hogy minél változatosabb legyen a kezdeti populációnk. Az algoritmus evolúciójának leállási feltételének 500 generációt állítottunk be. Természetesen az algoritmus akkor is leállási ponthoz érkezne, ha megtalálná a maximálisan esztétikus képet, amelynek értéke 1 lenne. Kísérletek elvégzése után, illetve figyelembe véve, hogy nincs olyan kép mely minden szabálynak tökéletesen megfelelne, biztosan elmondható, hogy egy képnek sem fogunk maximális 1 értéket kapni. Éppen ezért volt szükséges egy leállási feltételnek megfelelő maximális generáció számot megadnunk. </w:t>
+      </w:r>
     </w:p>
     <w:p>
       <w:pPr>
         <w:spacing w:line="360" w:lineRule="auto"/>
-        <w:ind w:firstLine="720"/>
-        <w:jc w:val="both"/>
-        <w:rPr>
-          <w:rFonts w:ascii="Times New Roman" w:hAnsi="Times New Roman" w:cs="Times New Roman"/>
-          <w:sz w:val="24"/>
-          <w:szCs w:val="24"/>
-          <w:lang w:val="hu-HU"/>
-        </w:rPr>
-      </w:pPr>
+        <w:rPr>
+          <w:rFonts w:ascii="Times New Roman" w:eastAsiaTheme="minorEastAsia" w:hAnsi="Times New Roman" w:cs="Times New Roman"/>
+          <w:sz w:val="24"/>
+          <w:szCs w:val="24"/>
+          <w:lang w:val="hu-HU"/>
+        </w:rPr>
+      </w:pPr>
+      <w:r>
+        <w:rPr>
+          <w:rFonts w:ascii="Times New Roman" w:eastAsiaTheme="minorEastAsia" w:hAnsi="Times New Roman" w:cs="Times New Roman"/>
+          <w:sz w:val="24"/>
+          <w:szCs w:val="24"/>
+          <w:lang w:val="hu-HU"/>
+        </w:rPr>
+        <w:tab/>
+        <w:t xml:space="preserve">A generikus algoritmusban bajnokság (tournament) szelekciót alkalmaztunk. Ez a szülők megválsztási módja. Szülőválasztáskor tehát véletlenszerűen kiválasztunk 20 darab egyedet, ezek közül megkeressük a legnagyobb esztétikai értékkel rendelkezőt, </w:t>
+      </w:r>
+      <w:r>
+        <w:rPr>
+          <w:rFonts w:ascii="Times New Roman" w:eastAsiaTheme="minorEastAsia" w:hAnsi="Times New Roman" w:cs="Times New Roman"/>
+          <w:sz w:val="24"/>
+          <w:szCs w:val="24"/>
+          <w:lang w:val="hu-HU"/>
+        </w:rPr>
+        <w:t>ez lesz az egyik szülő. A másik szülő választásánál is hasonlóképpen járunk el. E két szülőt megfelelően keresztezzük : mindhárom gén, tulajdonság esetén (x, y és szélesség) generálunk egy számot. Ha ez a szám kisebb mint a 0.5 - ös küszöbérték, akkor az első, különben a második egyed tulajdonságát örökli meg a gyermek.  Ha a generálás során a kapott keret kilógna a képből, akkor</w:t>
+      </w:r>
+      <w:r>
+        <w:rPr>
+          <w:rFonts w:ascii="Times New Roman" w:eastAsiaTheme="minorEastAsia" w:hAnsi="Times New Roman" w:cs="Times New Roman"/>
+          <w:sz w:val="24"/>
+          <w:szCs w:val="24"/>
+          <w:lang w:val="hu-HU"/>
+        </w:rPr>
+        <w:t xml:space="preserve"> addig választjuk újra a szülőket, majd keresztezzük, amíg a kapott keret teljesen az eredeti képen belül nem lesz. </w:t>
+      </w:r>
     </w:p>
     <w:p>
       <w:pPr>
         <w:spacing w:line="360" w:lineRule="auto"/>
-        <w:ind w:firstLine="720"/>
-        <w:jc w:val="both"/>
-        <w:rPr>
-          <w:rFonts w:ascii="Times New Roman" w:hAnsi="Times New Roman" w:cs="Times New Roman"/>
-          <w:sz w:val="24"/>
-          <w:szCs w:val="24"/>
-          <w:lang w:val="hu-HU"/>
-        </w:rPr>
-      </w:pPr>
+        <w:rPr>
+          <w:rFonts w:ascii="Times New Roman" w:eastAsiaTheme="minorEastAsia" w:hAnsi="Times New Roman" w:cs="Times New Roman"/>
+          <w:sz w:val="24"/>
+          <w:szCs w:val="24"/>
+          <w:lang w:val="hu-HU"/>
+        </w:rPr>
+      </w:pPr>
+      <w:r>
+        <w:rPr>
+          <w:rFonts w:ascii="Times New Roman" w:eastAsiaTheme="minorEastAsia" w:hAnsi="Times New Roman" w:cs="Times New Roman"/>
+          <w:sz w:val="24"/>
+          <w:szCs w:val="24"/>
+          <w:lang w:val="hu-HU"/>
+        </w:rPr>
+        <w:tab/>
+      </w:r>
+      <w:r>
+        <w:rPr>
+          <w:rFonts w:ascii="Times New Roman" w:eastAsiaTheme="minorEastAsia" w:hAnsi="Times New Roman" w:cs="Times New Roman"/>
+          <w:sz w:val="24"/>
+          <w:szCs w:val="24"/>
+          <w:lang w:val="hu-HU"/>
+        </w:rPr>
+        <w:t xml:space="preserve">A mutáció során hasonlóképpen járunk el. Generálunk egy random értéket. Ha ez kisebb mint a mutációs küszöbhatár, akkor a megfelelő gént újrageneráljuk. Ha a kapott mutált egyed nem található a képen belül, akkor addig generáljuk újra, míg olyan keretet nem kapunk, mely teljesen az eredeti képen belül helyezkedik el. </w:t>
+      </w:r>
+      <w:r>
+        <w:rPr>
+          <w:rFonts w:ascii="Times New Roman" w:eastAsiaTheme="minorEastAsia" w:hAnsi="Times New Roman" w:cs="Times New Roman"/>
+          <w:sz w:val="24"/>
+          <w:szCs w:val="24"/>
+          <w:lang w:val="hu-HU"/>
+        </w:rPr>
+        <w:t>M</w:t>
+      </w:r>
+      <w:r>
+        <w:rPr>
+          <w:rFonts w:ascii="Times New Roman" w:eastAsiaTheme="minorEastAsia" w:hAnsi="Times New Roman" w:cs="Times New Roman"/>
+          <w:sz w:val="24"/>
+          <w:szCs w:val="24"/>
+          <w:lang w:val="hu-HU"/>
+        </w:rPr>
+        <w:t xml:space="preserve">utációs küszöbhatárnak 0.3 - at választottunk, annak érdekében, hogy globális optimumot találjuk meg. </w:t>
+      </w:r>
     </w:p>
     <w:p>
       <w:pPr>
         <w:spacing w:line="360" w:lineRule="auto"/>
-        <w:ind w:firstLine="720"/>
-        <w:jc w:val="both"/>
-        <w:rPr>
-          <w:rFonts w:ascii="Times New Roman" w:hAnsi="Times New Roman" w:cs="Times New Roman"/>
-          <w:sz w:val="24"/>
-          <w:szCs w:val="24"/>
-          <w:lang w:val="hu-HU"/>
-        </w:rPr>
-      </w:pPr>
+        <w:rPr>
+          <w:rFonts w:ascii="Times New Roman" w:eastAsiaTheme="minorEastAsia" w:hAnsi="Times New Roman" w:cs="Times New Roman"/>
+          <w:sz w:val="24"/>
+          <w:szCs w:val="24"/>
+          <w:lang w:val="hu-HU"/>
+        </w:rPr>
+      </w:pPr>
+      <w:r>
+        <w:rPr>
+          <w:rFonts w:ascii="Times New Roman" w:eastAsiaTheme="minorEastAsia" w:hAnsi="Times New Roman" w:cs="Times New Roman"/>
+          <w:sz w:val="24"/>
+          <w:szCs w:val="24"/>
+          <w:lang w:val="hu-HU"/>
+        </w:rPr>
+        <w:tab/>
+        <w:t xml:space="preserve">Fontos megemlíteni, hogy a genetikus algoritmusban előnyben részesítettük az eliteket, azaz azon egyedeket, melyek nagy esztétikai értékkel rendelkeznek. Minden generációban </w:t>
+      </w:r>
+      <w:r>
+        <w:rPr>
+          <w:rFonts w:ascii="Times New Roman" w:eastAsiaTheme="minorEastAsia" w:hAnsi="Times New Roman" w:cs="Times New Roman"/>
+          <w:sz w:val="24"/>
+          <w:szCs w:val="24"/>
+          <w:lang w:val="hu-HU"/>
+        </w:rPr>
+        <w:lastRenderedPageBreak/>
+        <w:t xml:space="preserve">kiválasztottuk tehát a legesztétikusabb részképet, melyet első lépésként már hozzáadtunk a következő generáció egyedeihez. </w:t>
+      </w:r>
     </w:p>
     <w:p>
       <w:pPr>
         <w:spacing w:line="360" w:lineRule="auto"/>
-        <w:jc w:val="both"/>
-        <w:rPr>
-          <w:rFonts w:ascii="Times New Roman" w:hAnsi="Times New Roman" w:cs="Times New Roman"/>
-          <w:sz w:val="24"/>
-          <w:szCs w:val="24"/>
-          <w:lang w:val="hu-HU"/>
-        </w:rPr>
-      </w:pPr>
+        <w:rPr>
+          <w:rFonts w:ascii="Times New Roman" w:eastAsiaTheme="minorEastAsia" w:hAnsi="Times New Roman" w:cs="Times New Roman"/>
+          <w:sz w:val="24"/>
+          <w:szCs w:val="24"/>
+          <w:lang w:val="hu-HU"/>
+        </w:rPr>
+      </w:pPr>
+      <w:r>
+        <w:rPr>
+          <w:rFonts w:ascii="Times New Roman" w:eastAsiaTheme="minorEastAsia" w:hAnsi="Times New Roman" w:cs="Times New Roman"/>
+          <w:sz w:val="24"/>
+          <w:szCs w:val="24"/>
+          <w:lang w:val="hu-HU"/>
+        </w:rPr>
+        <w:tab/>
+        <w:t xml:space="preserve">Ezen módszerrel elérve a maximális generációszámot és kiválasztva a legesztétikusabb képrészletet, ha nem is a legjobb, de jelentősen jó megoldást kaptunk viszonylagosan rövid idő alatt. </w:t>
+      </w:r>
     </w:p>
     <w:p>
       <w:pPr>
         <w:spacing w:line="360" w:lineRule="auto"/>
-        <w:jc w:val="both"/>
-        <w:rPr>
-          <w:rFonts w:ascii="Times New Roman" w:hAnsi="Times New Roman" w:cs="Times New Roman"/>
-          <w:sz w:val="24"/>
-          <w:szCs w:val="24"/>
-          <w:lang w:val="hu-HU"/>
-        </w:rPr>
-      </w:pPr>
-    </w:p>
-    <w:p>
-      <w:pPr>
-        <w:spacing w:line="360" w:lineRule="auto"/>
-        <w:jc w:val="both"/>
-        <w:rPr>
-          <w:rFonts w:ascii="Times New Roman" w:hAnsi="Times New Roman" w:cs="Times New Roman"/>
-          <w:sz w:val="24"/>
-          <w:szCs w:val="24"/>
-          <w:lang w:val="hu-HU"/>
-        </w:rPr>
-      </w:pPr>
-    </w:p>
-    <w:p>
-      <w:pPr>
-        <w:spacing w:line="360" w:lineRule="auto"/>
-        <w:jc w:val="both"/>
-        <w:rPr>
-          <w:rFonts w:ascii="Times New Roman" w:hAnsi="Times New Roman" w:cs="Times New Roman"/>
-          <w:sz w:val="40"/>
-          <w:szCs w:val="40"/>
-          <w:lang w:val="hu-HU"/>
-        </w:rPr>
-      </w:pPr>
-    </w:p>
-    <w:p>
-      <w:pPr>
-        <w:spacing w:line="360" w:lineRule="auto"/>
-        <w:jc w:val="both"/>
-        <w:rPr>
-          <w:rFonts w:ascii="Times New Roman" w:hAnsi="Times New Roman" w:cs="Times New Roman"/>
-          <w:sz w:val="40"/>
-          <w:szCs w:val="40"/>
-          <w:lang w:val="hu-HU"/>
-        </w:rPr>
-      </w:pPr>
+        <w:rPr>
+          <w:rFonts w:ascii="Times New Roman" w:eastAsiaTheme="minorEastAsia" w:hAnsi="Times New Roman" w:cs="Times New Roman"/>
+          <w:sz w:val="24"/>
+          <w:szCs w:val="24"/>
+          <w:lang w:val="hu-HU"/>
+        </w:rPr>
+      </w:pPr>
+      <w:r>
+        <w:rPr>
+          <w:rFonts w:ascii="Times New Roman" w:eastAsiaTheme="minorEastAsia" w:hAnsi="Times New Roman" w:cs="Times New Roman"/>
+          <w:sz w:val="24"/>
+          <w:szCs w:val="24"/>
+          <w:lang w:val="hu-HU"/>
+        </w:rPr>
+        <w:tab/>
+      </w:r>
     </w:p>
     <w:p>
       <w:pPr>
@@ -12921,6 +14262,160 @@
         </w:rPr>
         <w:t xml:space="preserve"> Esettanulmány</w:t>
       </w:r>
+      <w:r>
+        <w:rPr>
+          <w:rFonts w:ascii="Times New Roman" w:hAnsi="Times New Roman" w:cs="Times New Roman"/>
+          <w:sz w:val="40"/>
+          <w:szCs w:val="40"/>
+          <w:lang w:val="hu-HU"/>
+        </w:rPr>
+        <w:t>ok</w:t>
+      </w:r>
+    </w:p>
+    <w:p>
+      <w:pPr>
+        <w:spacing w:line="360" w:lineRule="auto"/>
+        <w:ind w:left="720"/>
+        <w:jc w:val="both"/>
+        <w:rPr>
+          <w:rFonts w:ascii="Times New Roman" w:hAnsi="Times New Roman" w:cs="Times New Roman"/>
+          <w:sz w:val="24"/>
+          <w:szCs w:val="24"/>
+          <w:lang w:val="hu-HU"/>
+        </w:rPr>
+      </w:pPr>
+    </w:p>
+    <w:p>
+      <w:pPr>
+        <w:spacing w:line="360" w:lineRule="auto"/>
+        <w:jc w:val="both"/>
+        <w:rPr>
+          <w:rFonts w:ascii="Times New Roman" w:hAnsi="Times New Roman" w:cs="Times New Roman"/>
+          <w:sz w:val="40"/>
+          <w:szCs w:val="40"/>
+          <w:lang w:val="hu-HU"/>
+        </w:rPr>
+      </w:pPr>
+    </w:p>
+    <w:p>
+      <w:pPr>
+        <w:spacing w:line="360" w:lineRule="auto"/>
+        <w:jc w:val="both"/>
+        <w:rPr>
+          <w:rFonts w:ascii="Times New Roman" w:hAnsi="Times New Roman" w:cs="Times New Roman"/>
+          <w:sz w:val="40"/>
+          <w:szCs w:val="40"/>
+          <w:lang w:val="hu-HU"/>
+        </w:rPr>
+      </w:pPr>
+    </w:p>
+    <w:p>
+      <w:pPr>
+        <w:spacing w:line="360" w:lineRule="auto"/>
+        <w:jc w:val="both"/>
+        <w:rPr>
+          <w:rFonts w:ascii="Times New Roman" w:hAnsi="Times New Roman" w:cs="Times New Roman"/>
+          <w:sz w:val="40"/>
+          <w:szCs w:val="40"/>
+          <w:lang w:val="hu-HU"/>
+        </w:rPr>
+      </w:pPr>
+    </w:p>
+    <w:p>
+      <w:pPr>
+        <w:spacing w:line="360" w:lineRule="auto"/>
+        <w:jc w:val="both"/>
+        <w:rPr>
+          <w:rFonts w:ascii="Times New Roman" w:hAnsi="Times New Roman" w:cs="Times New Roman"/>
+          <w:sz w:val="40"/>
+          <w:szCs w:val="40"/>
+          <w:lang w:val="hu-HU"/>
+        </w:rPr>
+      </w:pPr>
+    </w:p>
+    <w:p>
+      <w:pPr>
+        <w:spacing w:line="360" w:lineRule="auto"/>
+        <w:jc w:val="both"/>
+        <w:rPr>
+          <w:rFonts w:ascii="Times New Roman" w:hAnsi="Times New Roman" w:cs="Times New Roman"/>
+          <w:sz w:val="40"/>
+          <w:szCs w:val="40"/>
+          <w:lang w:val="hu-HU"/>
+        </w:rPr>
+      </w:pPr>
+    </w:p>
+    <w:p>
+      <w:pPr>
+        <w:spacing w:line="360" w:lineRule="auto"/>
+        <w:jc w:val="both"/>
+        <w:rPr>
+          <w:rFonts w:ascii="Times New Roman" w:hAnsi="Times New Roman" w:cs="Times New Roman"/>
+          <w:sz w:val="40"/>
+          <w:szCs w:val="40"/>
+          <w:lang w:val="hu-HU"/>
+        </w:rPr>
+      </w:pPr>
+    </w:p>
+    <w:p>
+      <w:pPr>
+        <w:spacing w:line="360" w:lineRule="auto"/>
+        <w:jc w:val="both"/>
+        <w:rPr>
+          <w:rFonts w:ascii="Times New Roman" w:hAnsi="Times New Roman" w:cs="Times New Roman"/>
+          <w:sz w:val="40"/>
+          <w:szCs w:val="40"/>
+          <w:lang w:val="hu-HU"/>
+        </w:rPr>
+      </w:pPr>
+    </w:p>
+    <w:p>
+      <w:pPr>
+        <w:spacing w:line="360" w:lineRule="auto"/>
+        <w:jc w:val="both"/>
+        <w:rPr>
+          <w:rFonts w:ascii="Times New Roman" w:hAnsi="Times New Roman" w:cs="Times New Roman"/>
+          <w:sz w:val="40"/>
+          <w:szCs w:val="40"/>
+          <w:lang w:val="hu-HU"/>
+        </w:rPr>
+      </w:pPr>
+    </w:p>
+    <w:p>
+      <w:pPr>
+        <w:spacing w:line="360" w:lineRule="auto"/>
+        <w:jc w:val="both"/>
+        <w:rPr>
+          <w:rFonts w:ascii="Times New Roman" w:hAnsi="Times New Roman" w:cs="Times New Roman"/>
+          <w:sz w:val="40"/>
+          <w:szCs w:val="40"/>
+          <w:lang w:val="hu-HU"/>
+        </w:rPr>
+      </w:pPr>
+    </w:p>
+    <w:p>
+      <w:pPr>
+        <w:spacing w:line="360" w:lineRule="auto"/>
+        <w:jc w:val="both"/>
+        <w:rPr>
+          <w:rFonts w:ascii="Times New Roman" w:hAnsi="Times New Roman" w:cs="Times New Roman"/>
+          <w:sz w:val="40"/>
+          <w:szCs w:val="40"/>
+          <w:lang w:val="hu-HU"/>
+        </w:rPr>
+      </w:pPr>
+    </w:p>
+    <w:p>
+      <w:pPr>
+        <w:spacing w:line="360" w:lineRule="auto"/>
+        <w:jc w:val="both"/>
+        <w:rPr>
+          <w:rFonts w:ascii="Times New Roman" w:hAnsi="Times New Roman" w:cs="Times New Roman"/>
+          <w:sz w:val="40"/>
+          <w:szCs w:val="40"/>
+          <w:lang w:val="hu-HU"/>
+        </w:rPr>
+      </w:pPr>
     </w:p>
     <w:p>
       <w:pPr>
@@ -13186,7 +14681,6 @@
           <w:szCs w:val="24"/>
           <w:lang w:val="hu-HU"/>
         </w:rPr>
-        <w:lastRenderedPageBreak/>
         <w:t>[1]</w:t>
       </w:r>
       <w:r>
@@ -13452,8 +14946,19 @@
           <w:lang w:val="hu-HU"/>
         </w:rPr>
         <w:tab/>
-        <w:t>http://docs.opencv.org/3.2.0</w:t>
-      </w:r>
+      </w:r>
+      <w:hyperlink r:id="rId16" w:history="1">
+        <w:r>
+          <w:rPr>
+            <w:rStyle w:val="Hyperlink"/>
+            <w:rFonts w:ascii="Times New Roman" w:hAnsi="Times New Roman" w:cs="Times New Roman"/>
+            <w:sz w:val="24"/>
+            <w:szCs w:val="24"/>
+            <w:lang w:val="hu-HU"/>
+          </w:rPr>
+          <w:t>http://docs.opencv.org/3.2.0</w:t>
+        </w:r>
+      </w:hyperlink>
     </w:p>
     <w:p>
       <w:pPr>
@@ -13491,8 +14996,20 @@
         </w:rPr>
       </w:pPr>
     </w:p>
+    <w:p>
+      <w:pPr>
+        <w:spacing w:line="360" w:lineRule="auto"/>
+        <w:jc w:val="both"/>
+        <w:rPr>
+          <w:rFonts w:ascii="Times New Roman" w:hAnsi="Times New Roman" w:cs="Times New Roman"/>
+          <w:sz w:val="24"/>
+          <w:szCs w:val="24"/>
+          <w:lang w:val="hu-HU"/>
+        </w:rPr>
+      </w:pPr>
+    </w:p>
     <w:sectPr>
-      <w:footerReference w:type="default" r:id="rId16"/>
+      <w:footerReference w:type="default" r:id="rId17"/>
       <w:pgSz w:w="12240" w:h="15840"/>
       <w:pgMar w:top="1134" w:right="1134" w:bottom="1134" w:left="1701" w:header="709" w:footer="709" w:gutter="0"/>
       <w:cols w:space="708"/>
@@ -13548,7 +15065,7 @@
             <w:rPr>
               <w:noProof/>
             </w:rPr>
-            <w:t>13</w:t>
+            <w:t>17</w:t>
           </w:r>
         </w:fldSimple>
       </w:p>
@@ -14873,8 +16390,8 @@
       </w:tcPr>
     </w:tblStylePr>
   </w:style>
-  <w:style w:type="table" w:customStyle="1" w:styleId="LightList">
-    <w:name w:val="Light List"/>
+  <w:style w:type="table" w:customStyle="1" w:styleId="LightList1">
+    <w:name w:val="Light List1"/>
     <w:basedOn w:val="TableNormal"/>
     <w:uiPriority w:val="61"/>
     <w:rsid w:val="00D136A8"/>
@@ -15068,8 +16585,8 @@
       </w:tcPr>
     </w:tblStylePr>
   </w:style>
-  <w:style w:type="table" w:customStyle="1" w:styleId="LightShading">
-    <w:name w:val="Light Shading"/>
+  <w:style w:type="table" w:customStyle="1" w:styleId="LightShading1">
+    <w:name w:val="Light Shading1"/>
     <w:basedOn w:val="TableNormal"/>
     <w:uiPriority w:val="60"/>
     <w:rsid w:val="00D136A8"/>
@@ -15269,6 +16786,7 @@
     <w:rsid w:val="003E2340"/>
     <w:rsid w:val="006F15C5"/>
     <w:rsid w:val="00950EE3"/>
+    <w:rsid w:val="00A12F59"/>
     <w:rsid w:val="00EB5C2A"/>
   </w:rsids>
   <m:mathPr>
@@ -15485,7 +17003,7 @@
     <w:basedOn w:val="DefaultParagraphFont"/>
     <w:uiPriority w:val="99"/>
     <w:semiHidden/>
-    <w:rsid w:val="00EB5C2A"/>
+    <w:rsid w:val="00A12F59"/>
     <w:rPr>
       <w:color w:val="808080"/>
     </w:rPr>
@@ -15787,7 +17305,7 @@
 </file>
 
 <file path=customXml/itemProps1.xml><?xml version="1.0" encoding="utf-8"?>
-<ds:datastoreItem xmlns:ds="http://schemas.openxmlformats.org/officeDocument/2006/customXml" ds:itemID="{93A032D9-00EA-44D3-A288-56A020945072}">
+<ds:datastoreItem xmlns:ds="http://schemas.openxmlformats.org/officeDocument/2006/customXml" ds:itemID="{801AF009-3FBF-40EC-BC20-E9190E181354}">
   <ds:schemaRefs>
     <ds:schemaRef ds:uri="http://schemas.openxmlformats.org/officeDocument/2006/bibliography"/>
   </ds:schemaRefs>

</xml_diff>

<commit_message>
Latex version created - without server app description, bibliography and photo origins
</commit_message>
<xml_diff>
--- a/Intelligens képelemzés.docx
+++ b/Intelligens képelemzés.docx
@@ -22347,7 +22347,43 @@
           <w:szCs w:val="24"/>
           <w:lang w:val="hu-HU"/>
         </w:rPr>
-        <w:t>ábrán a baldalsó képek az eredetiek, míg a jobboldalsó képek az általunk ajánlott optim</w:t>
+        <w:t>ábrán a bal</w:t>
+      </w:r>
+      <w:r>
+        <w:rPr>
+          <w:rFonts w:ascii="Times New Roman" w:hAnsi="Times New Roman" w:cs="Times New Roman"/>
+          <w:sz w:val="24"/>
+          <w:szCs w:val="24"/>
+          <w:lang w:val="hu-HU"/>
+        </w:rPr>
+        <w:t>oldali</w:t>
+      </w:r>
+      <w:r>
+        <w:rPr>
+          <w:rFonts w:ascii="Times New Roman" w:hAnsi="Times New Roman" w:cs="Times New Roman"/>
+          <w:sz w:val="24"/>
+          <w:szCs w:val="24"/>
+          <w:lang w:val="hu-HU"/>
+        </w:rPr>
+        <w:t xml:space="preserve"> képek az eredetiek, míg a </w:t>
+      </w:r>
+      <w:r>
+        <w:rPr>
+          <w:rFonts w:ascii="Times New Roman" w:hAnsi="Times New Roman" w:cs="Times New Roman"/>
+          <w:sz w:val="24"/>
+          <w:szCs w:val="24"/>
+          <w:lang w:val="hu-HU"/>
+        </w:rPr>
+        <w:t>jobboldali</w:t>
+      </w:r>
+      <w:r>
+        <w:rPr>
+          <w:rFonts w:ascii="Times New Roman" w:hAnsi="Times New Roman" w:cs="Times New Roman"/>
+          <w:sz w:val="24"/>
+          <w:szCs w:val="24"/>
+          <w:lang w:val="hu-HU"/>
+        </w:rPr>
+        <w:t xml:space="preserve"> képek az általunk ajánlott optim</w:t>
       </w:r>
       <w:r>
         <w:rPr>
@@ -24334,6 +24370,7 @@
     </w:p>
     <w:p>
       <w:pPr>
+        <w:spacing w:line="360" w:lineRule="auto"/>
         <w:rPr>
           <w:rFonts w:ascii="Times New Roman" w:hAnsi="Times New Roman" w:cs="Times New Roman"/>
           <w:sz w:val="24"/>
@@ -24417,6 +24454,7 @@
     </w:p>
     <w:p>
       <w:pPr>
+        <w:spacing w:line="360" w:lineRule="auto"/>
         <w:rPr>
           <w:rFonts w:ascii="Times New Roman" w:hAnsi="Times New Roman" w:cs="Times New Roman"/>
           <w:sz w:val="24"/>
@@ -24523,7 +24561,7 @@
             <w:rPr>
               <w:noProof/>
             </w:rPr>
-            <w:t>17</w:t>
+            <w:t>26</w:t>
           </w:r>
         </w:fldSimple>
       </w:p>
@@ -26862,7 +26900,7 @@
 </file>
 
 <file path=customXml/itemProps1.xml><?xml version="1.0" encoding="utf-8"?>
-<ds:datastoreItem xmlns:ds="http://schemas.openxmlformats.org/officeDocument/2006/customXml" ds:itemID="{9E1AB6DB-D1FD-45E8-85A7-6C26609D0DBD}">
+<ds:datastoreItem xmlns:ds="http://schemas.openxmlformats.org/officeDocument/2006/customXml" ds:itemID="{DEC9B776-A35E-40D1-9308-BBF57112F56A}">
   <ds:schemaRefs>
     <ds:schemaRef ds:uri="http://schemas.openxmlformats.org/officeDocument/2006/bibliography"/>
   </ds:schemaRefs>

</xml_diff>